<commit_message>
organize notes by year
</commit_message>
<xml_diff>
--- a/notes/clas12_notes/run_dependent_clas12_simulations.docx
+++ b/notes/clas12_notes/run_dependent_clas12_simulations.docx
@@ -134,8 +134,120 @@
     </w:p>
     <w:p>
       <w:pPr>
+        <w:jc w:val="center"/>
+        <w:outlineLvl w:val="0"/>
+        <w:rPr>
+          <w:b/>
+          <w:sz w:val="28"/>
+        </w:rPr>
+      </w:pPr>
+    </w:p>
+    <w:p>
+      <w:pPr>
         <w:jc w:val="both"/>
-      </w:pPr>
+        <w:rPr>
+          <w:sz w:val="22"/>
+          <w:szCs w:val="22"/>
+        </w:rPr>
+      </w:pPr>
+      <w:r>
+        <w:rPr>
+          <w:sz w:val="22"/>
+          <w:szCs w:val="22"/>
+        </w:rPr>
+        <w:t>This document describe</w:t>
+      </w:r>
+      <w:r>
+        <w:rPr>
+          <w:sz w:val="22"/>
+          <w:szCs w:val="22"/>
+        </w:rPr>
+        <w:t xml:space="preserve">s the changes </w:t>
+      </w:r>
+      <w:r>
+        <w:rPr>
+          <w:sz w:val="22"/>
+          <w:szCs w:val="22"/>
+        </w:rPr>
+        <w:t xml:space="preserve">done </w:t>
+      </w:r>
+      <w:r>
+        <w:rPr>
+          <w:sz w:val="22"/>
+          <w:szCs w:val="22"/>
+        </w:rPr>
+        <w:t>in GEMC to run</w:t>
+      </w:r>
+      <w:r>
+        <w:rPr>
+          <w:sz w:val="22"/>
+          <w:szCs w:val="22"/>
+        </w:rPr>
+        <w:t xml:space="preserve"> simulations </w:t>
+      </w:r>
+      <w:r>
+        <w:rPr>
+          <w:sz w:val="22"/>
+          <w:szCs w:val="22"/>
+        </w:rPr>
+        <w:t>accounting for</w:t>
+      </w:r>
+      <w:r>
+        <w:rPr>
+          <w:sz w:val="22"/>
+          <w:szCs w:val="22"/>
+        </w:rPr>
+        <w:t xml:space="preserve"> changes</w:t>
+      </w:r>
+      <w:r>
+        <w:rPr>
+          <w:sz w:val="22"/>
+          <w:szCs w:val="22"/>
+        </w:rPr>
+        <w:t xml:space="preserve"> </w:t>
+      </w:r>
+      <w:r>
+        <w:rPr>
+          <w:sz w:val="22"/>
+          <w:szCs w:val="22"/>
+        </w:rPr>
+        <w:t xml:space="preserve">in detector </w:t>
+      </w:r>
+      <w:r>
+        <w:rPr>
+          <w:sz w:val="22"/>
+          <w:szCs w:val="22"/>
+        </w:rPr>
+        <w:t>geometry</w:t>
+      </w:r>
+      <w:r>
+        <w:rPr>
+          <w:sz w:val="22"/>
+          <w:szCs w:val="22"/>
+        </w:rPr>
+        <w:t xml:space="preserve"> and performance (resolutions and efficiency) from CCDB</w:t>
+      </w:r>
+      <w:r>
+        <w:rPr>
+          <w:sz w:val="22"/>
+          <w:szCs w:val="22"/>
+        </w:rPr>
+        <w:t xml:space="preserve"> using</w:t>
+      </w:r>
+      <w:r>
+        <w:rPr>
+          <w:sz w:val="22"/>
+          <w:szCs w:val="22"/>
+        </w:rPr>
+        <w:t xml:space="preserve"> real run numbers</w:t>
+      </w:r>
+      <w:r>
+        <w:rPr>
+          <w:sz w:val="22"/>
+          <w:szCs w:val="22"/>
+        </w:rPr>
+        <w:t xml:space="preserve"> instead of variations. </w:t>
+      </w:r>
     </w:p>
     <w:p>
       <w:pPr>
@@ -145,6 +257,36 @@
           <w:szCs w:val="22"/>
         </w:rPr>
       </w:pPr>
+    </w:p>
+    <w:p>
+      <w:pPr>
+        <w:rPr>
+          <w:b/>
+          <w:sz w:val="28"/>
+        </w:rPr>
+      </w:pPr>
+    </w:p>
+    <w:p>
+      <w:r>
+        <w:rPr>
+          <w:b/>
+          <w:sz w:val="28"/>
+        </w:rPr>
+        <w:t>Overview</w:t>
+      </w:r>
+    </w:p>
+    <w:p>
+      <w:pPr>
+        <w:jc w:val="both"/>
+      </w:pPr>
+    </w:p>
+    <w:p>
+      <w:pPr>
+        <w:rPr>
+          <w:sz w:val="22"/>
+          <w:szCs w:val="22"/>
+        </w:rPr>
+      </w:pPr>
       <w:r>
         <w:rPr>
           <w:sz w:val="22"/>
@@ -164,31 +306,1106 @@
           <w:sz w:val="22"/>
           <w:szCs w:val="22"/>
         </w:rPr>
-        <w:t>simulations use a fixed run number and get run-group dependent conditions</w:t>
+        <w:t xml:space="preserve">simulations use a fixed run number </w:t>
+      </w:r>
+      <w:r>
+        <w:rPr>
+          <w:sz w:val="22"/>
+          <w:szCs w:val="22"/>
+        </w:rPr>
+        <w:t>to set</w:t>
+      </w:r>
+      <w:r>
+        <w:rPr>
+          <w:sz w:val="22"/>
+          <w:szCs w:val="22"/>
+        </w:rPr>
+        <w:t xml:space="preserve"> geometry and</w:t>
+      </w:r>
+      <w:r>
+        <w:rPr>
+          <w:sz w:val="22"/>
+          <w:szCs w:val="22"/>
+        </w:rPr>
+        <w:t xml:space="preserve"> run-group dependent conditions</w:t>
+      </w:r>
+      <w:r>
+        <w:rPr>
+          <w:sz w:val="22"/>
+          <w:szCs w:val="22"/>
+        </w:rPr>
+        <w:t xml:space="preserve"> </w:t>
+      </w:r>
+      <w:r>
+        <w:rPr>
+          <w:sz w:val="22"/>
+          <w:szCs w:val="22"/>
+        </w:rPr>
+        <w:t>(e.g. list of malfunctioning elements)</w:t>
+      </w:r>
+      <w:r>
+        <w:rPr>
+          <w:sz w:val="22"/>
+          <w:szCs w:val="22"/>
+        </w:rPr>
+        <w:t>,</w:t>
+      </w:r>
+      <w:r>
+        <w:rPr>
+          <w:sz w:val="22"/>
+          <w:szCs w:val="22"/>
+        </w:rPr>
+        <w:t xml:space="preserve"> reading CCDB tables from different variations</w:t>
+      </w:r>
+      <w:r>
+        <w:rPr>
+          <w:sz w:val="22"/>
+          <w:szCs w:val="22"/>
+        </w:rPr>
+        <w:t xml:space="preserve"> at run time. This approach becomes impractical due to the </w:t>
+      </w:r>
+      <w:r>
+        <w:rPr>
+          <w:sz w:val="22"/>
+          <w:szCs w:val="22"/>
+        </w:rPr>
+        <w:t>multiplication of CCDB variations, gcards, and yamls</w:t>
+      </w:r>
+      <w:r>
+        <w:rPr>
+          <w:sz w:val="22"/>
+          <w:szCs w:val="22"/>
+        </w:rPr>
+        <w:t xml:space="preserve"> necessary as the number of experiments increases.</w:t>
+      </w:r>
+      <w:r>
+        <w:rPr>
+          <w:sz w:val="22"/>
+          <w:szCs w:val="22"/>
+        </w:rPr>
+        <w:t xml:space="preserve"> </w:t>
+      </w:r>
+    </w:p>
+    <w:p>
+      <w:r>
+        <w:rPr>
+          <w:sz w:val="22"/>
+          <w:szCs w:val="22"/>
+        </w:rPr>
+        <w:t xml:space="preserve">Furthermore, the constants used in the simulations are different than the real data calibration constants used in reconstruction. </w:t>
+      </w:r>
+    </w:p>
+    <w:p/>
+    <w:p/>
+    <w:p>
+      <w:r>
+        <w:rPr>
+          <w:b/>
+          <w:sz w:val="28"/>
+        </w:rPr>
+        <w:t xml:space="preserve">Run Number, </w:t>
+      </w:r>
+      <w:r>
+        <w:rPr>
+          <w:b/>
+          <w:sz w:val="28"/>
+        </w:rPr>
+        <w:t>Variation</w:t>
+      </w:r>
+      <w:r>
+        <w:rPr>
+          <w:b/>
+          <w:sz w:val="28"/>
+        </w:rPr>
+        <w:t xml:space="preserve">s in </w:t>
+      </w:r>
+      <w:r>
+        <w:rPr>
+          <w:b/>
+          <w:sz w:val="28"/>
+        </w:rPr>
+        <w:t>Digitization Routines</w:t>
+      </w:r>
+    </w:p>
+    <w:p>
+      <w:pPr>
+        <w:rPr>
+          <w:sz w:val="22"/>
+          <w:szCs w:val="22"/>
+        </w:rPr>
+      </w:pPr>
+    </w:p>
+    <w:p>
+      <w:pPr>
+        <w:rPr>
+          <w:sz w:val="22"/>
+          <w:szCs w:val="22"/>
+        </w:rPr>
+      </w:pPr>
+      <w:r>
+        <w:rPr>
+          <w:sz w:val="22"/>
+          <w:szCs w:val="22"/>
+        </w:rPr>
+        <w:t xml:space="preserve">The CCDB </w:t>
+      </w:r>
+      <w:r>
+        <w:rPr>
+          <w:sz w:val="22"/>
+          <w:szCs w:val="22"/>
+        </w:rPr>
+        <w:t>calibration constants used in the simulations</w:t>
+      </w:r>
+      <w:r>
+        <w:rPr>
+          <w:sz w:val="22"/>
+          <w:szCs w:val="22"/>
+        </w:rPr>
+        <w:t xml:space="preserve"> </w:t>
+      </w:r>
+      <w:r>
+        <w:rPr>
+          <w:sz w:val="22"/>
+          <w:szCs w:val="22"/>
+        </w:rPr>
+        <w:t>are</w:t>
+      </w:r>
+      <w:r>
+        <w:rPr>
+          <w:sz w:val="22"/>
+          <w:szCs w:val="22"/>
+        </w:rPr>
+        <w:t xml:space="preserve"> set in </w:t>
+      </w:r>
+      <w:r>
+        <w:rPr>
+          <w:sz w:val="22"/>
+          <w:szCs w:val="22"/>
+        </w:rPr>
+        <w:t xml:space="preserve">GEMC </w:t>
+      </w:r>
+      <w:r>
+        <w:rPr>
+          <w:sz w:val="22"/>
+          <w:szCs w:val="22"/>
+        </w:rPr>
+        <w:t>by using the configuration flags</w:t>
+      </w:r>
+    </w:p>
+    <w:p>
+      <w:pPr>
+        <w:rPr>
+          <w:sz w:val="22"/>
+          <w:szCs w:val="22"/>
+        </w:rPr>
+      </w:pPr>
+    </w:p>
+    <w:p>
+      <w:pPr>
+        <w:pStyle w:val="ListParagraph"/>
+        <w:numPr>
+          <w:ilvl w:val="0"/>
+          <w:numId w:val="13"/>
+        </w:numPr>
+        <w:rPr>
+          <w:sz w:val="22"/>
+          <w:szCs w:val="22"/>
+        </w:rPr>
+      </w:pPr>
+      <w:r>
+        <w:rPr>
+          <w:sz w:val="22"/>
+          <w:szCs w:val="22"/>
+        </w:rPr>
+        <w:t>RUNNO: sets the CCDB run number</w:t>
+      </w:r>
+    </w:p>
+    <w:p>
+      <w:pPr>
+        <w:pStyle w:val="ListParagraph"/>
+        <w:numPr>
+          <w:ilvl w:val="0"/>
+          <w:numId w:val="13"/>
+        </w:numPr>
+        <w:rPr>
+          <w:sz w:val="22"/>
+          <w:szCs w:val="22"/>
+        </w:rPr>
+      </w:pPr>
+      <w:r>
+        <w:rPr>
+          <w:sz w:val="22"/>
+          <w:szCs w:val="22"/>
+        </w:rPr>
+        <w:t>DIGITIZATION_VARIATION</w:t>
+      </w:r>
+      <w:r>
+        <w:rPr>
+          <w:sz w:val="22"/>
+          <w:szCs w:val="22"/>
+        </w:rPr>
+        <w:t>: sets the CCDB variation</w:t>
+      </w:r>
+    </w:p>
+    <w:p>
+      <w:pPr>
+        <w:pStyle w:val="ListParagraph"/>
+        <w:numPr>
+          <w:ilvl w:val="0"/>
+          <w:numId w:val="13"/>
+        </w:numPr>
+        <w:rPr>
+          <w:sz w:val="22"/>
+          <w:szCs w:val="22"/>
+        </w:rPr>
+      </w:pPr>
+      <w:r>
+        <w:rPr>
+          <w:sz w:val="22"/>
+          <w:szCs w:val="22"/>
+        </w:rPr>
+        <w:t>DIGITIZATION_TIMESTAMP</w:t>
+      </w:r>
+      <w:r>
+        <w:rPr>
+          <w:sz w:val="22"/>
+          <w:szCs w:val="22"/>
+        </w:rPr>
+        <w:t xml:space="preserve">: </w:t>
+      </w:r>
+      <w:r>
+        <w:rPr>
+          <w:sz w:val="22"/>
+          <w:szCs w:val="22"/>
+        </w:rPr>
+        <w:t>selects a specific time snapshot of CCDB</w:t>
+      </w:r>
+    </w:p>
+    <w:p>
+      <w:pPr>
+        <w:outlineLvl w:val="0"/>
+        <w:rPr>
+          <w:b/>
+          <w:sz w:val="28"/>
+        </w:rPr>
+      </w:pPr>
+    </w:p>
+    <w:p>
+      <w:pPr>
+        <w:outlineLvl w:val="0"/>
+        <w:rPr>
+          <w:sz w:val="22"/>
+          <w:szCs w:val="22"/>
+        </w:rPr>
+      </w:pPr>
+      <w:r>
+        <w:rPr>
+          <w:sz w:val="22"/>
+          <w:szCs w:val="22"/>
+        </w:rPr>
+        <w:t xml:space="preserve">For our simulation we have been using </w:t>
+      </w:r>
+      <w:r>
+        <w:rPr>
+          <w:sz w:val="22"/>
+          <w:szCs w:val="22"/>
+        </w:rPr>
+        <w:t xml:space="preserve">RUNNO=11 and </w:t>
+      </w:r>
+      <w:r>
+        <w:rPr>
+          <w:sz w:val="22"/>
+          <w:szCs w:val="22"/>
+        </w:rPr>
+        <w:t>variations corresponding to the real data variations, with a “_mc” added in the string, for example: “</w:t>
+      </w:r>
+      <w:r>
+        <w:rPr>
+          <w:sz w:val="22"/>
+          <w:szCs w:val="22"/>
+        </w:rPr>
+        <w:t>rgc_summer2022_mc</w:t>
+      </w:r>
+      <w:r>
+        <w:rPr>
+          <w:sz w:val="22"/>
+          <w:szCs w:val="22"/>
+        </w:rPr>
+        <w:t>”</w:t>
+      </w:r>
+      <w:r>
+        <w:rPr>
+          <w:sz w:val="22"/>
+          <w:szCs w:val="22"/>
+        </w:rPr>
+        <w:t>.</w:t>
+      </w:r>
+      <w:r>
+        <w:rPr>
+          <w:sz w:val="22"/>
+          <w:szCs w:val="22"/>
+        </w:rPr>
+        <w:t xml:space="preserve"> </w:t>
+      </w:r>
+      <w:r>
+        <w:rPr>
+          <w:sz w:val="22"/>
+          <w:szCs w:val="22"/>
+        </w:rPr>
+        <w:t xml:space="preserve">Some experiments share the same strings, which can be confusing. </w:t>
+      </w:r>
+    </w:p>
+    <w:p>
+      <w:pPr>
+        <w:outlineLvl w:val="0"/>
+        <w:rPr>
+          <w:sz w:val="22"/>
+          <w:szCs w:val="22"/>
+        </w:rPr>
+      </w:pPr>
+    </w:p>
+    <w:p>
+      <w:pPr>
+        <w:outlineLvl w:val="0"/>
+        <w:rPr>
+          <w:sz w:val="22"/>
+          <w:szCs w:val="22"/>
+        </w:rPr>
+      </w:pPr>
+      <w:r>
+        <w:rPr>
+          <w:sz w:val="22"/>
+          <w:szCs w:val="22"/>
+        </w:rPr>
+        <w:t xml:space="preserve">The reconstruction of simulated events uses similar strings for its configuration YAML files, and the right combination to use </w:t>
+      </w:r>
+      <w:r>
+        <w:rPr>
+          <w:sz w:val="22"/>
+          <w:szCs w:val="22"/>
+        </w:rPr>
+        <w:t xml:space="preserve">in simulation / reconstruction </w:t>
+      </w:r>
+      <w:r>
+        <w:rPr>
+          <w:sz w:val="22"/>
+          <w:szCs w:val="22"/>
+        </w:rPr>
+        <w:t xml:space="preserve">is </w:t>
+      </w:r>
+      <w:r>
+        <w:rPr>
+          <w:sz w:val="22"/>
+          <w:szCs w:val="22"/>
+        </w:rPr>
+        <w:t>maintained by keeping up to date</w:t>
+      </w:r>
+      <w:r>
+        <w:rPr>
+          <w:sz w:val="22"/>
+          <w:szCs w:val="22"/>
+        </w:rPr>
+        <w:t xml:space="preserve"> </w:t>
+      </w:r>
+      <w:r>
+        <w:rPr>
+          <w:sz w:val="22"/>
+          <w:szCs w:val="22"/>
+        </w:rPr>
+        <w:t>the various repositories involved.</w:t>
+      </w:r>
+    </w:p>
+    <w:p>
+      <w:pPr>
+        <w:outlineLvl w:val="0"/>
+        <w:rPr>
+          <w:sz w:val="22"/>
+          <w:szCs w:val="22"/>
+        </w:rPr>
+      </w:pPr>
+    </w:p>
+    <w:p>
+      <w:pPr>
+        <w:outlineLvl w:val="0"/>
+        <w:rPr>
+          <w:b/>
+          <w:sz w:val="28"/>
+        </w:rPr>
+      </w:pPr>
+      <w:r>
+        <w:rPr>
+          <w:sz w:val="22"/>
+          <w:szCs w:val="22"/>
+        </w:rPr>
+        <w:lastRenderedPageBreak/>
+        <w:t>Using real run number solves any ambiguity</w:t>
+      </w:r>
+      <w:r>
+        <w:rPr>
+          <w:sz w:val="22"/>
+          <w:szCs w:val="22"/>
+        </w:rPr>
+        <w:t>: the simulation and reconstruction use the same calibration constants</w:t>
+      </w:r>
+      <w:r>
+        <w:rPr>
+          <w:sz w:val="22"/>
+          <w:szCs w:val="22"/>
+        </w:rPr>
+        <w:t xml:space="preserve">. </w:t>
+      </w:r>
+      <w:r>
+        <w:rPr>
+          <w:sz w:val="22"/>
+          <w:szCs w:val="22"/>
+        </w:rPr>
+        <w:t>Furthermore,</w:t>
+      </w:r>
+      <w:r>
+        <w:rPr>
+          <w:sz w:val="22"/>
+          <w:szCs w:val="22"/>
+        </w:rPr>
+        <w:t xml:space="preserve"> </w:t>
+      </w:r>
+      <w:r>
+        <w:rPr>
+          <w:sz w:val="22"/>
+          <w:szCs w:val="22"/>
+        </w:rPr>
+        <w:t>it removes</w:t>
+      </w:r>
+      <w:r>
+        <w:rPr>
+          <w:sz w:val="22"/>
+          <w:szCs w:val="22"/>
+        </w:rPr>
+        <w:t xml:space="preserve"> </w:t>
+      </w:r>
+      <w:r>
+        <w:rPr>
+          <w:sz w:val="22"/>
+          <w:szCs w:val="22"/>
+        </w:rPr>
+        <w:t>the</w:t>
+      </w:r>
+      <w:r>
+        <w:rPr>
+          <w:sz w:val="22"/>
+          <w:szCs w:val="22"/>
+        </w:rPr>
+        <w:t xml:space="preserve"> need of using variations: both </w:t>
+      </w:r>
+      <w:r>
+        <w:rPr>
+          <w:sz w:val="22"/>
+          <w:szCs w:val="22"/>
+        </w:rPr>
+        <w:t>simulation and reconstruction</w:t>
+      </w:r>
+      <w:r>
+        <w:rPr>
+          <w:sz w:val="22"/>
+          <w:szCs w:val="22"/>
+        </w:rPr>
+        <w:t xml:space="preserve"> can use ‘default’, provided all run groups keeps it up to date.</w:t>
+      </w:r>
+    </w:p>
+    <w:p>
+      <w:pPr>
+        <w:outlineLvl w:val="0"/>
+        <w:rPr>
+          <w:bCs/>
+          <w:sz w:val="28"/>
+        </w:rPr>
+      </w:pPr>
+    </w:p>
+    <w:p>
+      <w:pPr>
+        <w:outlineLvl w:val="0"/>
+        <w:rPr>
+          <w:bCs/>
+          <w:sz w:val="28"/>
+        </w:rPr>
+      </w:pPr>
+    </w:p>
+    <w:p>
+      <w:pPr>
+        <w:rPr>
+          <w:b/>
+          <w:sz w:val="28"/>
+        </w:rPr>
+      </w:pPr>
+      <w:r>
+        <w:rPr>
+          <w:b/>
+          <w:sz w:val="28"/>
+        </w:rPr>
+        <w:t>Variation</w:t>
+      </w:r>
+      <w:r>
+        <w:rPr>
+          <w:b/>
+          <w:sz w:val="28"/>
+        </w:rPr>
+        <w:t xml:space="preserve">s in </w:t>
+      </w:r>
+      <w:r>
+        <w:rPr>
+          <w:b/>
+          <w:sz w:val="28"/>
+        </w:rPr>
+        <w:t xml:space="preserve">the </w:t>
+      </w:r>
+      <w:r>
+        <w:rPr>
+          <w:b/>
+          <w:sz w:val="28"/>
+        </w:rPr>
+        <w:t>TEXT G</w:t>
+      </w:r>
+      <w:r>
+        <w:rPr>
+          <w:b/>
+          <w:sz w:val="28"/>
+        </w:rPr>
+        <w:t>eometry Database</w:t>
+      </w:r>
+    </w:p>
+    <w:p>
+      <w:pPr>
+        <w:rPr>
+          <w:b/>
+          <w:sz w:val="28"/>
+        </w:rPr>
+      </w:pPr>
+    </w:p>
+    <w:p>
+      <w:pPr>
+        <w:rPr>
+          <w:sz w:val="22"/>
+          <w:szCs w:val="22"/>
+        </w:rPr>
+      </w:pPr>
+      <w:r>
+        <w:rPr>
+          <w:sz w:val="22"/>
+          <w:szCs w:val="22"/>
+        </w:rPr>
+        <w:t>The GEMC TEXT database uses strings in the filenames to distinguish variations in geometry and materials between different configurations. For examples:</w:t>
+      </w:r>
+    </w:p>
+    <w:p>
+      <w:pPr>
+        <w:rPr>
+          <w:sz w:val="22"/>
+          <w:szCs w:val="22"/>
+        </w:rPr>
+      </w:pPr>
+    </w:p>
+    <w:p>
+      <w:pPr>
+        <w:pStyle w:val="ListParagraph"/>
+        <w:numPr>
+          <w:ilvl w:val="0"/>
+          <w:numId w:val="14"/>
+        </w:numPr>
+        <w:rPr>
+          <w:rFonts w:ascii="Andale Mono" w:hAnsi="Andale Mono"/>
+          <w:bCs/>
+          <w:sz w:val="22"/>
+          <w:szCs w:val="21"/>
+        </w:rPr>
+      </w:pPr>
+      <w:r>
+        <w:rPr>
+          <w:rFonts w:ascii="Andale Mono" w:hAnsi="Andale Mono"/>
+          <w:bCs/>
+          <w:sz w:val="22"/>
+          <w:szCs w:val="21"/>
+        </w:rPr>
+        <w:t>ec__geometry_default.txt</w:t>
+      </w:r>
+    </w:p>
+    <w:p>
+      <w:pPr>
+        <w:pStyle w:val="ListParagraph"/>
+        <w:numPr>
+          <w:ilvl w:val="0"/>
+          <w:numId w:val="14"/>
+        </w:numPr>
+        <w:rPr>
+          <w:rFonts w:ascii="Andale Mono" w:hAnsi="Andale Mono"/>
+          <w:bCs/>
+          <w:sz w:val="22"/>
+          <w:szCs w:val="21"/>
+        </w:rPr>
+      </w:pPr>
+      <w:r>
+        <w:rPr>
+          <w:rFonts w:ascii="Andale Mono" w:hAnsi="Andale Mono"/>
+          <w:bCs/>
+          <w:sz w:val="22"/>
+          <w:szCs w:val="21"/>
+        </w:rPr>
+        <w:t>ec__geometry_rga_fall2018.txt</w:t>
+      </w:r>
+    </w:p>
+    <w:p>
+      <w:pPr>
+        <w:pStyle w:val="ListParagraph"/>
+        <w:numPr>
+          <w:ilvl w:val="0"/>
+          <w:numId w:val="14"/>
+        </w:numPr>
+        <w:rPr>
+          <w:rFonts w:ascii="Andale Mono" w:hAnsi="Andale Mono"/>
+          <w:bCs/>
+          <w:sz w:val="22"/>
+          <w:szCs w:val="21"/>
+        </w:rPr>
+      </w:pPr>
+      <w:r>
+        <w:rPr>
+          <w:rFonts w:ascii="Andale Mono" w:hAnsi="Andale Mono"/>
+          <w:bCs/>
+          <w:sz w:val="22"/>
+          <w:szCs w:val="21"/>
+        </w:rPr>
+        <w:t>ec__materials_default.txt</w:t>
+      </w:r>
+    </w:p>
+    <w:p>
+      <w:pPr>
+        <w:pStyle w:val="ListParagraph"/>
+        <w:numPr>
+          <w:ilvl w:val="0"/>
+          <w:numId w:val="14"/>
+        </w:numPr>
+        <w:rPr>
+          <w:rFonts w:ascii="Andale Mono" w:hAnsi="Andale Mono"/>
+          <w:bCs/>
+          <w:sz w:val="22"/>
+          <w:szCs w:val="21"/>
+        </w:rPr>
+      </w:pPr>
+      <w:r>
+        <w:rPr>
+          <w:rFonts w:ascii="Andale Mono" w:hAnsi="Andale Mono"/>
+          <w:bCs/>
+          <w:sz w:val="22"/>
+          <w:szCs w:val="21"/>
+        </w:rPr>
+        <w:t>ec__materials_rga_fall2018.txt</w:t>
+      </w:r>
+    </w:p>
+    <w:p>
+      <w:pPr>
+        <w:rPr>
+          <w:b/>
+          <w:sz w:val="28"/>
+        </w:rPr>
+      </w:pPr>
+    </w:p>
+    <w:p>
+      <w:r>
+        <w:t>Some systems use run numbers to get the parameters from the geometry databases using groovy</w:t>
+      </w:r>
+      <w:r>
+        <w:t xml:space="preserve"> to get it from the coatjava geometry service</w:t>
+      </w:r>
+      <w:r>
+        <w:t>. For example:</w:t>
+      </w:r>
+    </w:p>
+    <w:p/>
+    <w:p>
+      <w:pPr>
+        <w:rPr>
+          <w:rFonts w:ascii="Andale Mono" w:hAnsi="Andale Mono"/>
+          <w:sz w:val="22"/>
+          <w:szCs w:val="22"/>
+        </w:rPr>
+      </w:pPr>
+      <w:proofErr w:type="spellStart"/>
+      <w:proofErr w:type="gramStart"/>
+      <w:r>
+        <w:rPr>
+          <w:rFonts w:ascii="Andale Mono" w:hAnsi="Andale Mono"/>
+          <w:sz w:val="22"/>
+          <w:szCs w:val="22"/>
+        </w:rPr>
+        <w:t>factory.groovy</w:t>
+      </w:r>
+      <w:proofErr w:type="spellEnd"/>
+      <w:proofErr w:type="gramEnd"/>
+      <w:r>
+        <w:rPr>
+          <w:rFonts w:ascii="Andale Mono" w:hAnsi="Andale Mono"/>
+          <w:sz w:val="22"/>
+          <w:szCs w:val="22"/>
+        </w:rPr>
+        <w:t xml:space="preserve"> --variation $variation --</w:t>
+      </w:r>
+      <w:proofErr w:type="spellStart"/>
+      <w:r>
+        <w:rPr>
+          <w:rFonts w:ascii="Andale Mono" w:hAnsi="Andale Mono"/>
+          <w:sz w:val="22"/>
+          <w:szCs w:val="22"/>
+        </w:rPr>
+        <w:t>runnumber</w:t>
+      </w:r>
+      <w:proofErr w:type="spellEnd"/>
+      <w:r>
+        <w:rPr>
+          <w:rFonts w:ascii="Andale Mono" w:hAnsi="Andale Mono"/>
+          <w:sz w:val="22"/>
+          <w:szCs w:val="22"/>
+        </w:rPr>
+        <w:t xml:space="preserve"> $</w:t>
+      </w:r>
+      <w:proofErr w:type="spellStart"/>
+      <w:r>
+        <w:rPr>
+          <w:rFonts w:ascii="Andale Mono" w:hAnsi="Andale Mono"/>
+          <w:sz w:val="22"/>
+          <w:szCs w:val="22"/>
+        </w:rPr>
+        <w:t>runNumber</w:t>
+      </w:r>
+      <w:proofErr w:type="spellEnd"/>
+    </w:p>
+    <w:p>
+      <w:pPr>
+        <w:outlineLvl w:val="0"/>
+        <w:rPr>
+          <w:b/>
+          <w:sz w:val="28"/>
+        </w:rPr>
+      </w:pPr>
+    </w:p>
+    <w:p>
+      <w:pPr>
+        <w:outlineLvl w:val="0"/>
+        <w:rPr>
+          <w:bCs/>
+          <w:sz w:val="22"/>
+          <w:szCs w:val="21"/>
+        </w:rPr>
+      </w:pPr>
+      <w:r>
+        <w:rPr>
+          <w:bCs/>
+          <w:sz w:val="22"/>
+          <w:szCs w:val="21"/>
+        </w:rPr>
+        <w:t xml:space="preserve">where the run number is set to 11. </w:t>
+      </w:r>
+    </w:p>
+    <w:p>
+      <w:pPr>
+        <w:outlineLvl w:val="0"/>
+        <w:rPr>
+          <w:bCs/>
+          <w:sz w:val="22"/>
+          <w:szCs w:val="21"/>
+        </w:rPr>
+      </w:pPr>
+    </w:p>
+    <w:p>
+      <w:pPr>
+        <w:outlineLvl w:val="0"/>
+        <w:rPr>
+          <w:bCs/>
+          <w:sz w:val="22"/>
+          <w:szCs w:val="21"/>
+        </w:rPr>
+      </w:pPr>
+      <w:r>
+        <w:rPr>
+          <w:bCs/>
+          <w:sz w:val="22"/>
+          <w:szCs w:val="21"/>
+        </w:rPr>
+        <w:t>The geometry is loaded into GEMC using the gcards configuration fil</w:t>
+      </w:r>
+      <w:r>
+        <w:rPr>
+          <w:bCs/>
+          <w:sz w:val="22"/>
+          <w:szCs w:val="21"/>
+        </w:rPr>
+        <w:t>es, for example:</w:t>
+      </w:r>
+    </w:p>
+    <w:p>
+      <w:pPr>
+        <w:outlineLvl w:val="0"/>
+        <w:rPr>
+          <w:bCs/>
+          <w:sz w:val="22"/>
+          <w:szCs w:val="21"/>
+        </w:rPr>
+      </w:pPr>
+    </w:p>
+    <w:p>
+      <w:pPr>
+        <w:outlineLvl w:val="0"/>
+        <w:rPr>
+          <w:rFonts w:ascii="Andale Mono" w:hAnsi="Andale Mono"/>
+          <w:bCs/>
+          <w:sz w:val="22"/>
+          <w:szCs w:val="21"/>
+        </w:rPr>
+      </w:pPr>
+      <w:r>
+        <w:rPr>
+          <w:rFonts w:ascii="Andale Mono" w:hAnsi="Andale Mono"/>
+          <w:bCs/>
+          <w:sz w:val="22"/>
+          <w:szCs w:val="21"/>
+        </w:rPr>
+        <w:t>&lt;detector name="experiments/clas12/</w:t>
+      </w:r>
+      <w:proofErr w:type="spellStart"/>
+      <w:r>
+        <w:rPr>
+          <w:rFonts w:ascii="Andale Mono" w:hAnsi="Andale Mono"/>
+          <w:bCs/>
+          <w:sz w:val="22"/>
+          <w:szCs w:val="21"/>
+        </w:rPr>
+        <w:t>ec</w:t>
+      </w:r>
+      <w:proofErr w:type="spellEnd"/>
+      <w:r>
+        <w:rPr>
+          <w:rFonts w:ascii="Andale Mono" w:hAnsi="Andale Mono"/>
+          <w:bCs/>
+          <w:sz w:val="22"/>
+          <w:szCs w:val="21"/>
+        </w:rPr>
+        <w:t>/</w:t>
+      </w:r>
+      <w:proofErr w:type="spellStart"/>
+      <w:r>
+        <w:rPr>
+          <w:rFonts w:ascii="Andale Mono" w:hAnsi="Andale Mono"/>
+          <w:bCs/>
+          <w:sz w:val="22"/>
+          <w:szCs w:val="21"/>
+        </w:rPr>
+        <w:t>ec</w:t>
+      </w:r>
+      <w:proofErr w:type="spellEnd"/>
+      <w:r>
+        <w:rPr>
+          <w:rFonts w:ascii="Andale Mono" w:hAnsi="Andale Mono"/>
+          <w:bCs/>
+          <w:sz w:val="22"/>
+          <w:szCs w:val="21"/>
+        </w:rPr>
+        <w:t>" factory="TEXT" variation="rga_fall2018"/&gt;</w:t>
+      </w:r>
+    </w:p>
+    <w:p>
+      <w:pPr>
+        <w:outlineLvl w:val="0"/>
+        <w:rPr>
+          <w:bCs/>
+          <w:sz w:val="22"/>
+          <w:szCs w:val="21"/>
+        </w:rPr>
+      </w:pPr>
+    </w:p>
+    <w:p>
+      <w:pPr>
+        <w:outlineLvl w:val="0"/>
+        <w:rPr>
+          <w:bCs/>
+          <w:sz w:val="22"/>
+          <w:szCs w:val="21"/>
+        </w:rPr>
+      </w:pPr>
+      <w:r>
+        <w:rPr>
+          <w:bCs/>
+          <w:sz w:val="22"/>
+          <w:szCs w:val="21"/>
+        </w:rPr>
+        <w:t xml:space="preserve">Notice the run number is not specified in the TEXT database, and the run number </w:t>
+      </w:r>
+      <w:r>
+        <w:rPr>
+          <w:bCs/>
+          <w:sz w:val="22"/>
+          <w:szCs w:val="21"/>
+        </w:rPr>
+        <w:t xml:space="preserve">information </w:t>
+      </w:r>
+      <w:r>
+        <w:rPr>
+          <w:bCs/>
+          <w:sz w:val="22"/>
+          <w:szCs w:val="21"/>
+        </w:rPr>
+        <w:t xml:space="preserve">used in the geometry service is </w:t>
+      </w:r>
+      <w:r>
+        <w:rPr>
+          <w:bCs/>
+          <w:sz w:val="22"/>
+          <w:szCs w:val="21"/>
+        </w:rPr>
+        <w:t xml:space="preserve">lost in the DB, </w:t>
+      </w:r>
+      <w:r>
+        <w:rPr>
+          <w:bCs/>
+          <w:sz w:val="22"/>
+          <w:szCs w:val="21"/>
+        </w:rPr>
+        <w:t xml:space="preserve">only kept by the </w:t>
+      </w:r>
+      <w:r>
+        <w:rPr>
+          <w:bCs/>
+          <w:sz w:val="22"/>
+          <w:szCs w:val="21"/>
+        </w:rPr>
+        <w:t xml:space="preserve">files </w:t>
+      </w:r>
+      <w:r>
+        <w:rPr>
+          <w:bCs/>
+          <w:sz w:val="22"/>
+          <w:szCs w:val="21"/>
+        </w:rPr>
+        <w:t xml:space="preserve">in the </w:t>
+      </w:r>
+      <w:proofErr w:type="spellStart"/>
+      <w:r>
+        <w:rPr>
+          <w:bCs/>
+          <w:sz w:val="22"/>
+          <w:szCs w:val="21"/>
+        </w:rPr>
+        <w:t>perl</w:t>
+      </w:r>
+      <w:proofErr w:type="spellEnd"/>
+      <w:r>
+        <w:rPr>
+          <w:bCs/>
+          <w:sz w:val="22"/>
+          <w:szCs w:val="21"/>
+        </w:rPr>
+        <w:t xml:space="preserve"> files generating the geometry.</w:t>
+      </w:r>
+    </w:p>
+    <w:p>
+      <w:pPr>
+        <w:outlineLvl w:val="0"/>
+        <w:rPr>
+          <w:b/>
+          <w:sz w:val="28"/>
+        </w:rPr>
+      </w:pPr>
+    </w:p>
+    <w:p>
+      <w:pPr>
+        <w:outlineLvl w:val="0"/>
+        <w:rPr>
+          <w:b/>
+          <w:sz w:val="28"/>
+        </w:rPr>
+      </w:pPr>
+    </w:p>
+    <w:p>
+      <w:pPr>
+        <w:outlineLvl w:val="0"/>
+        <w:rPr>
+          <w:b/>
+          <w:sz w:val="28"/>
+        </w:rPr>
+      </w:pPr>
+    </w:p>
+    <w:p>
+      <w:pPr>
+        <w:outlineLvl w:val="0"/>
+        <w:rPr>
+          <w:b/>
+          <w:sz w:val="28"/>
+        </w:rPr>
+      </w:pPr>
+      <w:r>
+        <w:rPr>
+          <w:b/>
+          <w:sz w:val="28"/>
+        </w:rPr>
+        <w:t>Summary</w:t>
+      </w:r>
+    </w:p>
+    <w:p>
+      <w:pPr>
+        <w:outlineLvl w:val="0"/>
+        <w:rPr>
+          <w:b/>
+          <w:sz w:val="28"/>
+        </w:rPr>
+      </w:pPr>
+    </w:p>
+    <w:p>
+      <w:pPr>
+        <w:outlineLvl w:val="0"/>
+        <w:rPr>
+          <w:b/>
+          <w:sz w:val="28"/>
+        </w:rPr>
+      </w:pPr>
+    </w:p>
+    <w:p>
+      <w:pPr>
+        <w:outlineLvl w:val="0"/>
+        <w:rPr>
+          <w:b/>
+          <w:sz w:val="28"/>
+        </w:rPr>
+      </w:pPr>
+    </w:p>
+    <w:p>
+      <w:pPr>
+        <w:outlineLvl w:val="0"/>
+        <w:rPr>
+          <w:b/>
+          <w:sz w:val="28"/>
+        </w:rPr>
+      </w:pPr>
+    </w:p>
+    <w:p>
+      <w:pPr>
+        <w:outlineLvl w:val="0"/>
+        <w:rPr>
+          <w:b/>
+          <w:sz w:val="28"/>
+        </w:rPr>
+      </w:pPr>
+      <w:r>
+        <w:rPr>
+          <w:b/>
+          <w:sz w:val="28"/>
+        </w:rPr>
+        <w:t>Conclusions</w:t>
       </w:r>
     </w:p>
     <w:p>
       <w:pPr>
         <w:jc w:val="both"/>
         <w:rPr>
-          <w:sz w:val="22"/>
-          <w:szCs w:val="22"/>
-        </w:rPr>
-      </w:pPr>
-      <w:r>
-        <w:rPr>
-          <w:sz w:val="22"/>
-          <w:szCs w:val="22"/>
-        </w:rPr>
-        <w:t>(e.g. list of malfunctioning elements) reading CCDB tables from different variations</w:t>
-      </w:r>
-      <w:r>
-        <w:rPr>
-          <w:sz w:val="22"/>
-          <w:szCs w:val="22"/>
-        </w:rPr>
-        <w:t xml:space="preserve"> at run time. </w:t>
-      </w:r>
+          <w:i/>
+          <w:sz w:val="22"/>
+        </w:rPr>
+      </w:pPr>
     </w:p>
     <w:p>
       <w:pPr>
@@ -203,60 +1420,21 @@
           <w:sz w:val="22"/>
           <w:szCs w:val="22"/>
         </w:rPr>
-        <w:t xml:space="preserve">This approach becomes impractical due to the </w:t>
-      </w:r>
-      <w:r>
-        <w:rPr>
-          <w:sz w:val="22"/>
-          <w:szCs w:val="22"/>
-        </w:rPr>
-        <w:t xml:space="preserve">multiplication of CCDB variations, </w:t>
-      </w:r>
-      <w:proofErr w:type="spellStart"/>
-      <w:r>
-        <w:rPr>
-          <w:sz w:val="22"/>
-          <w:szCs w:val="22"/>
-        </w:rPr>
-        <w:t>gcards</w:t>
-      </w:r>
-      <w:proofErr w:type="spellEnd"/>
-      <w:r>
-        <w:rPr>
-          <w:sz w:val="22"/>
-          <w:szCs w:val="22"/>
-        </w:rPr>
-        <w:t xml:space="preserve">, and </w:t>
-      </w:r>
-      <w:proofErr w:type="spellStart"/>
-      <w:r>
-        <w:rPr>
-          <w:sz w:val="22"/>
-          <w:szCs w:val="22"/>
-        </w:rPr>
-        <w:t>yamls</w:t>
-      </w:r>
-      <w:proofErr w:type="spellEnd"/>
-      <w:r>
-        <w:rPr>
-          <w:sz w:val="22"/>
-          <w:szCs w:val="22"/>
-        </w:rPr>
-        <w:t xml:space="preserve"> necessary as the number of experiments increases. This document describe</w:t>
-      </w:r>
-      <w:r>
-        <w:rPr>
-          <w:sz w:val="22"/>
-          <w:szCs w:val="22"/>
-        </w:rPr>
-        <w:t>s the changes in GEMC that resulted in being able to run</w:t>
-      </w:r>
-      <w:r>
-        <w:rPr>
-          <w:sz w:val="22"/>
-          <w:szCs w:val="22"/>
-        </w:rPr>
-        <w:t xml:space="preserve"> simulations with “real run numbers”, to pick up changes</w:t>
+        <w:t>Both the rates and the radiation damage</w:t>
+      </w:r>
+      <w:r>
+        <w:rPr>
+          <w:sz w:val="22"/>
+          <w:szCs w:val="22"/>
+        </w:rPr>
+        <w:t xml:space="preserve"> benefit from 5</w:t>
+      </w:r>
+      <w:r>
+        <w:rPr>
+          <w:sz w:val="22"/>
+          <w:szCs w:val="22"/>
+        </w:rPr>
+        <w:t>1</w:t>
       </w:r>
       <w:r>
         <w:rPr>
@@ -270,21 +1448,286 @@
           <w:sz w:val="22"/>
           <w:szCs w:val="22"/>
         </w:rPr>
-        <w:t xml:space="preserve">in detector </w:t>
-      </w:r>
-      <w:r>
-        <w:rPr>
-          <w:sz w:val="22"/>
-          <w:szCs w:val="22"/>
-        </w:rPr>
-        <w:t>geometry</w:t>
-      </w:r>
-      <w:r>
-        <w:rPr>
-          <w:sz w:val="22"/>
-          <w:szCs w:val="22"/>
-        </w:rPr>
-        <w:t xml:space="preserve"> and performance (resolutions and efficiency) from CCDB</w:t>
+        <w:t xml:space="preserve">microns of </w:t>
+      </w:r>
+      <w:r>
+        <w:rPr>
+          <w:sz w:val="22"/>
+          <w:szCs w:val="22"/>
+        </w:rPr>
+        <w:t>tungsten</w:t>
+      </w:r>
+      <w:r>
+        <w:rPr>
+          <w:sz w:val="22"/>
+          <w:szCs w:val="22"/>
+        </w:rPr>
+        <w:t xml:space="preserve"> </w:t>
+      </w:r>
+      <w:r>
+        <w:rPr>
+          <w:sz w:val="22"/>
+          <w:szCs w:val="22"/>
+        </w:rPr>
+        <w:t xml:space="preserve">shield </w:t>
+      </w:r>
+      <w:r>
+        <w:rPr>
+          <w:sz w:val="22"/>
+          <w:szCs w:val="22"/>
+        </w:rPr>
+        <w:t xml:space="preserve">around the CLAS12 scattering chambers. There </w:t>
+      </w:r>
+      <w:r>
+        <w:rPr>
+          <w:sz w:val="22"/>
+          <w:szCs w:val="22"/>
+        </w:rPr>
+        <w:t>is</w:t>
+      </w:r>
+      <w:r>
+        <w:rPr>
+          <w:sz w:val="22"/>
+          <w:szCs w:val="22"/>
+        </w:rPr>
+        <w:t xml:space="preserve"> no benefit in additional thicknesses.</w:t>
+      </w:r>
+      <w:r>
+        <w:rPr>
+          <w:sz w:val="22"/>
+          <w:szCs w:val="22"/>
+        </w:rPr>
+        <w:t xml:space="preserve"> </w:t>
+      </w:r>
+      <w:r>
+        <w:rPr>
+          <w:sz w:val="22"/>
+          <w:szCs w:val="22"/>
+        </w:rPr>
+        <w:t xml:space="preserve">The rates have been compared with </w:t>
+      </w:r>
+      <w:r>
+        <w:rPr>
+          <w:sz w:val="22"/>
+          <w:szCs w:val="22"/>
+        </w:rPr>
+        <w:t>physics</w:t>
+      </w:r>
+      <w:r>
+        <w:rPr>
+          <w:sz w:val="22"/>
+          <w:szCs w:val="22"/>
+        </w:rPr>
+        <w:t xml:space="preserve"> run data at several beam </w:t>
+      </w:r>
+      <w:r>
+        <w:rPr>
+          <w:sz w:val="22"/>
+          <w:szCs w:val="22"/>
+        </w:rPr>
+        <w:t>currents</w:t>
+      </w:r>
+      <w:r>
+        <w:rPr>
+          <w:sz w:val="22"/>
+          <w:szCs w:val="22"/>
+        </w:rPr>
+        <w:t xml:space="preserve">. There is </w:t>
+      </w:r>
+      <w:r>
+        <w:rPr>
+          <w:sz w:val="22"/>
+          <w:szCs w:val="22"/>
+        </w:rPr>
+        <w:t>a good agreement</w:t>
+      </w:r>
+      <w:r>
+        <w:rPr>
+          <w:sz w:val="22"/>
+          <w:szCs w:val="22"/>
+        </w:rPr>
+        <w:t xml:space="preserve"> between the real and the simulated data.</w:t>
+      </w:r>
+    </w:p>
+    <w:p>
+      <w:pPr>
+        <w:jc w:val="both"/>
+        <w:rPr>
+          <w:i/>
+          <w:sz w:val="22"/>
+        </w:rPr>
+      </w:pPr>
+    </w:p>
+    <w:p>
+      <w:pPr>
+        <w:outlineLvl w:val="0"/>
+        <w:rPr>
+          <w:b/>
+          <w:sz w:val="28"/>
+        </w:rPr>
+      </w:pPr>
+    </w:p>
+    <w:p>
+      <w:pPr>
+        <w:outlineLvl w:val="0"/>
+        <w:rPr>
+          <w:b/>
+          <w:sz w:val="28"/>
+        </w:rPr>
+      </w:pPr>
+    </w:p>
+    <w:p>
+      <w:pPr>
+        <w:outlineLvl w:val="0"/>
+        <w:rPr>
+          <w:b/>
+          <w:sz w:val="28"/>
+        </w:rPr>
+      </w:pPr>
+    </w:p>
+    <w:p>
+      <w:pPr>
+        <w:outlineLvl w:val="0"/>
+        <w:rPr>
+          <w:b/>
+          <w:sz w:val="28"/>
+        </w:rPr>
+      </w:pPr>
+    </w:p>
+    <w:p>
+      <w:pPr>
+        <w:outlineLvl w:val="0"/>
+        <w:rPr>
+          <w:b/>
+          <w:sz w:val="28"/>
+        </w:rPr>
+      </w:pPr>
+    </w:p>
+    <w:p>
+      <w:pPr>
+        <w:outlineLvl w:val="0"/>
+        <w:rPr>
+          <w:b/>
+          <w:sz w:val="28"/>
+        </w:rPr>
+      </w:pPr>
+    </w:p>
+    <w:p>
+      <w:pPr>
+        <w:outlineLvl w:val="0"/>
+        <w:rPr>
+          <w:b/>
+          <w:sz w:val="28"/>
+        </w:rPr>
+      </w:pPr>
+    </w:p>
+    <w:p>
+      <w:pPr>
+        <w:outlineLvl w:val="0"/>
+        <w:rPr>
+          <w:b/>
+          <w:sz w:val="28"/>
+        </w:rPr>
+      </w:pPr>
+    </w:p>
+    <w:p>
+      <w:pPr>
+        <w:outlineLvl w:val="0"/>
+        <w:rPr>
+          <w:b/>
+          <w:sz w:val="28"/>
+        </w:rPr>
+      </w:pPr>
+    </w:p>
+    <w:p>
+      <w:pPr>
+        <w:outlineLvl w:val="0"/>
+        <w:rPr>
+          <w:b/>
+          <w:sz w:val="28"/>
+        </w:rPr>
+      </w:pPr>
+    </w:p>
+    <w:p>
+      <w:pPr>
+        <w:outlineLvl w:val="0"/>
+        <w:rPr>
+          <w:b/>
+          <w:sz w:val="28"/>
+        </w:rPr>
+      </w:pPr>
+      <w:r>
+        <w:rPr>
+          <w:b/>
+          <w:sz w:val="28"/>
+        </w:rPr>
+        <w:t>References</w:t>
+      </w:r>
+    </w:p>
+    <w:p>
+      <w:pPr>
+        <w:jc w:val="both"/>
+      </w:pPr>
+    </w:p>
+    <w:p>
+      <w:pPr>
+        <w:jc w:val="both"/>
+        <w:rPr>
+          <w:sz w:val="22"/>
+          <w:szCs w:val="22"/>
+        </w:rPr>
+      </w:pPr>
+    </w:p>
+    <w:p>
+      <w:pPr>
+        <w:jc w:val="both"/>
+        <w:rPr>
+          <w:sz w:val="22"/>
+          <w:szCs w:val="22"/>
+        </w:rPr>
+      </w:pPr>
+      <w:r>
+        <w:rPr>
+          <w:sz w:val="22"/>
+          <w:szCs w:val="22"/>
+        </w:rPr>
+        <w:t>[</w:t>
+      </w:r>
+      <w:r>
+        <w:rPr>
+          <w:sz w:val="22"/>
+          <w:szCs w:val="22"/>
+        </w:rPr>
+        <w:t>1</w:t>
+      </w:r>
+      <w:r>
+        <w:rPr>
+          <w:sz w:val="22"/>
+          <w:szCs w:val="22"/>
+        </w:rPr>
+        <w:t xml:space="preserve">] </w:t>
+      </w:r>
+      <w:r>
+        <w:rPr>
+          <w:i/>
+          <w:sz w:val="22"/>
+          <w:szCs w:val="22"/>
+        </w:rPr>
+        <w:t>M. Ungaro</w:t>
+      </w:r>
+      <w:r>
+        <w:rPr>
+          <w:sz w:val="22"/>
+          <w:szCs w:val="22"/>
+        </w:rPr>
+        <w:t xml:space="preserve">, clas12 simulation software / geometry tags: </w:t>
+      </w:r>
+      <w:r>
+        <w:rPr>
+          <w:sz w:val="22"/>
+          <w:szCs w:val="22"/>
+        </w:rPr>
+        <w:t>https://github.com/gemc/clas12Tags</w:t>
       </w:r>
       <w:r>
         <w:rPr>
@@ -296,473 +1739,214 @@
     </w:p>
     <w:p>
       <w:pPr>
-        <w:jc w:val="both"/>
-        <w:rPr>
-          <w:sz w:val="22"/>
-          <w:szCs w:val="22"/>
-        </w:rPr>
-      </w:pPr>
-    </w:p>
-    <w:p/>
-    <w:p>
-      <w:r>
-        <w:rPr>
-          <w:b/>
-          <w:sz w:val="28"/>
-        </w:rPr>
-        <w:t xml:space="preserve">Variation, Run Number for TEXT Database </w:t>
-      </w:r>
-      <w:r>
-        <w:rPr>
-          <w:b/>
-          <w:sz w:val="28"/>
-        </w:rPr>
-        <w:t>in</w:t>
-      </w:r>
-      <w:r>
-        <w:rPr>
-          <w:b/>
-          <w:sz w:val="28"/>
-        </w:rPr>
-        <w:t xml:space="preserve"> GEMC</w:t>
-      </w:r>
-    </w:p>
-    <w:p>
-      <w:pPr>
-        <w:rPr>
-          <w:sz w:val="22"/>
-          <w:szCs w:val="22"/>
-        </w:rPr>
-      </w:pPr>
-    </w:p>
-    <w:p>
-      <w:pPr>
-        <w:outlineLvl w:val="0"/>
-        <w:rPr>
-          <w:b/>
-          <w:sz w:val="28"/>
-        </w:rPr>
-      </w:pPr>
-    </w:p>
-    <w:p>
-      <w:pPr>
-        <w:outlineLvl w:val="0"/>
-        <w:rPr>
-          <w:b/>
-          <w:sz w:val="28"/>
-        </w:rPr>
-      </w:pPr>
-    </w:p>
-    <w:p>
-      <w:pPr>
-        <w:outlineLvl w:val="0"/>
-        <w:rPr>
-          <w:b/>
-          <w:sz w:val="28"/>
-        </w:rPr>
-      </w:pPr>
-      <w:r>
-        <w:rPr>
-          <w:b/>
-          <w:sz w:val="28"/>
-        </w:rPr>
-        <w:t>Summary</w:t>
-      </w:r>
-    </w:p>
-    <w:p>
-      <w:pPr>
-        <w:outlineLvl w:val="0"/>
-        <w:rPr>
-          <w:b/>
-          <w:sz w:val="28"/>
-        </w:rPr>
-      </w:pPr>
-    </w:p>
-    <w:p>
-      <w:pPr>
-        <w:outlineLvl w:val="0"/>
-        <w:rPr>
-          <w:b/>
-          <w:sz w:val="28"/>
-        </w:rPr>
-      </w:pPr>
-    </w:p>
-    <w:p>
-      <w:pPr>
-        <w:outlineLvl w:val="0"/>
-        <w:rPr>
-          <w:b/>
-          <w:sz w:val="28"/>
-        </w:rPr>
-      </w:pPr>
-    </w:p>
-    <w:p>
-      <w:pPr>
-        <w:outlineLvl w:val="0"/>
-        <w:rPr>
-          <w:b/>
-          <w:sz w:val="28"/>
-        </w:rPr>
-      </w:pPr>
-    </w:p>
-    <w:p>
-      <w:pPr>
-        <w:outlineLvl w:val="0"/>
-        <w:rPr>
-          <w:b/>
-          <w:sz w:val="28"/>
-        </w:rPr>
-      </w:pPr>
-      <w:r>
-        <w:rPr>
-          <w:b/>
-          <w:sz w:val="28"/>
-        </w:rPr>
-        <w:t>Conclusions</w:t>
-      </w:r>
-    </w:p>
-    <w:p>
-      <w:pPr>
-        <w:jc w:val="both"/>
-        <w:rPr>
-          <w:i/>
-          <w:sz w:val="22"/>
-        </w:rPr>
-      </w:pPr>
-    </w:p>
-    <w:p>
-      <w:pPr>
-        <w:jc w:val="both"/>
-        <w:rPr>
-          <w:sz w:val="22"/>
-          <w:szCs w:val="22"/>
-        </w:rPr>
-      </w:pPr>
-      <w:r>
-        <w:rPr>
-          <w:sz w:val="22"/>
-          <w:szCs w:val="22"/>
-        </w:rPr>
-        <w:t>Both the rates and the radiation damage</w:t>
-      </w:r>
-      <w:r>
-        <w:rPr>
-          <w:sz w:val="22"/>
-          <w:szCs w:val="22"/>
-        </w:rPr>
-        <w:t xml:space="preserve"> benefit from 5</w:t>
-      </w:r>
-      <w:r>
-        <w:rPr>
-          <w:sz w:val="22"/>
-          <w:szCs w:val="22"/>
-        </w:rPr>
-        <w:t>1</w:t>
-      </w:r>
-      <w:r>
-        <w:rPr>
-          <w:sz w:val="22"/>
-          <w:szCs w:val="22"/>
-        </w:rPr>
-        <w:t xml:space="preserve"> </w:t>
-      </w:r>
-      <w:r>
-        <w:rPr>
-          <w:sz w:val="22"/>
-          <w:szCs w:val="22"/>
-        </w:rPr>
-        <w:t xml:space="preserve">microns of </w:t>
-      </w:r>
-      <w:r>
-        <w:rPr>
-          <w:sz w:val="22"/>
-          <w:szCs w:val="22"/>
-        </w:rPr>
-        <w:t>tungsten</w:t>
-      </w:r>
-      <w:r>
-        <w:rPr>
-          <w:sz w:val="22"/>
-          <w:szCs w:val="22"/>
-        </w:rPr>
-        <w:t xml:space="preserve"> </w:t>
-      </w:r>
-      <w:r>
-        <w:rPr>
-          <w:sz w:val="22"/>
-          <w:szCs w:val="22"/>
-        </w:rPr>
-        <w:t xml:space="preserve">shield </w:t>
-      </w:r>
-      <w:r>
-        <w:rPr>
-          <w:sz w:val="22"/>
-          <w:szCs w:val="22"/>
-        </w:rPr>
-        <w:t xml:space="preserve">around the CLAS12 scattering chambers. There </w:t>
-      </w:r>
-      <w:r>
-        <w:rPr>
-          <w:sz w:val="22"/>
-          <w:szCs w:val="22"/>
-        </w:rPr>
-        <w:t>is</w:t>
-      </w:r>
-      <w:r>
-        <w:rPr>
-          <w:sz w:val="22"/>
-          <w:szCs w:val="22"/>
-        </w:rPr>
-        <w:t xml:space="preserve"> no benefit in additional thicknesses.</w:t>
-      </w:r>
-      <w:r>
-        <w:rPr>
-          <w:sz w:val="22"/>
-          <w:szCs w:val="22"/>
-        </w:rPr>
-        <w:t xml:space="preserve"> </w:t>
-      </w:r>
-      <w:r>
-        <w:rPr>
-          <w:sz w:val="22"/>
-          <w:szCs w:val="22"/>
-        </w:rPr>
-        <w:t xml:space="preserve">The rates have been compared with </w:t>
-      </w:r>
-      <w:r>
-        <w:rPr>
-          <w:sz w:val="22"/>
-          <w:szCs w:val="22"/>
-        </w:rPr>
-        <w:t>physics</w:t>
-      </w:r>
-      <w:r>
-        <w:rPr>
-          <w:sz w:val="22"/>
-          <w:szCs w:val="22"/>
-        </w:rPr>
-        <w:t xml:space="preserve"> run data at several beam </w:t>
-      </w:r>
-      <w:r>
-        <w:rPr>
-          <w:sz w:val="22"/>
-          <w:szCs w:val="22"/>
-        </w:rPr>
-        <w:t>currents</w:t>
-      </w:r>
-      <w:r>
-        <w:rPr>
-          <w:sz w:val="22"/>
-          <w:szCs w:val="22"/>
-        </w:rPr>
-        <w:t xml:space="preserve">. There is </w:t>
-      </w:r>
-      <w:r>
-        <w:rPr>
-          <w:sz w:val="22"/>
-          <w:szCs w:val="22"/>
-        </w:rPr>
-        <w:t>a good agreement</w:t>
-      </w:r>
-      <w:r>
-        <w:rPr>
-          <w:sz w:val="22"/>
-          <w:szCs w:val="22"/>
-        </w:rPr>
-        <w:t xml:space="preserve"> between the real and the simulated data.</w:t>
-      </w:r>
-    </w:p>
-    <w:p>
-      <w:pPr>
-        <w:jc w:val="both"/>
-        <w:rPr>
-          <w:i/>
-          <w:sz w:val="22"/>
-        </w:rPr>
-      </w:pPr>
-    </w:p>
-    <w:p>
-      <w:pPr>
-        <w:outlineLvl w:val="0"/>
-        <w:rPr>
-          <w:b/>
-          <w:sz w:val="28"/>
-        </w:rPr>
-      </w:pPr>
-    </w:p>
-    <w:p>
-      <w:pPr>
-        <w:outlineLvl w:val="0"/>
-        <w:rPr>
-          <w:b/>
-          <w:sz w:val="28"/>
-        </w:rPr>
-      </w:pPr>
-    </w:p>
-    <w:p>
-      <w:pPr>
-        <w:outlineLvl w:val="0"/>
-        <w:rPr>
-          <w:b/>
-          <w:sz w:val="28"/>
-        </w:rPr>
-      </w:pPr>
-    </w:p>
-    <w:p>
-      <w:pPr>
-        <w:outlineLvl w:val="0"/>
-        <w:rPr>
-          <w:b/>
-          <w:sz w:val="28"/>
-        </w:rPr>
-      </w:pPr>
-    </w:p>
-    <w:p>
-      <w:pPr>
-        <w:outlineLvl w:val="0"/>
-        <w:rPr>
-          <w:b/>
-          <w:sz w:val="28"/>
-        </w:rPr>
-      </w:pPr>
-    </w:p>
-    <w:p>
-      <w:pPr>
-        <w:outlineLvl w:val="0"/>
-        <w:rPr>
-          <w:b/>
-          <w:sz w:val="28"/>
-        </w:rPr>
-      </w:pPr>
-    </w:p>
-    <w:p>
-      <w:pPr>
-        <w:outlineLvl w:val="0"/>
-        <w:rPr>
-          <w:b/>
-          <w:sz w:val="28"/>
-        </w:rPr>
-      </w:pPr>
-    </w:p>
-    <w:p>
-      <w:pPr>
-        <w:outlineLvl w:val="0"/>
-        <w:rPr>
-          <w:b/>
-          <w:sz w:val="28"/>
-        </w:rPr>
-      </w:pPr>
-    </w:p>
-    <w:p>
-      <w:pPr>
-        <w:outlineLvl w:val="0"/>
-        <w:rPr>
-          <w:b/>
-          <w:sz w:val="28"/>
-        </w:rPr>
-      </w:pPr>
-    </w:p>
-    <w:p>
-      <w:pPr>
-        <w:outlineLvl w:val="0"/>
-        <w:rPr>
-          <w:b/>
-          <w:sz w:val="28"/>
-        </w:rPr>
-      </w:pPr>
-    </w:p>
-    <w:p>
-      <w:pPr>
-        <w:outlineLvl w:val="0"/>
-        <w:rPr>
-          <w:b/>
-          <w:sz w:val="28"/>
-        </w:rPr>
-      </w:pPr>
-      <w:r>
-        <w:rPr>
-          <w:b/>
-          <w:sz w:val="28"/>
-        </w:rPr>
-        <w:t>References</w:t>
-      </w:r>
-    </w:p>
-    <w:p>
-      <w:pPr>
-        <w:jc w:val="both"/>
-      </w:pPr>
-    </w:p>
-    <w:p>
-      <w:pPr>
-        <w:jc w:val="both"/>
-        <w:rPr>
-          <w:sz w:val="22"/>
-          <w:szCs w:val="22"/>
-        </w:rPr>
-      </w:pPr>
-    </w:p>
-    <w:p>
-      <w:pPr>
-        <w:jc w:val="both"/>
-        <w:rPr>
-          <w:sz w:val="22"/>
-          <w:szCs w:val="22"/>
-        </w:rPr>
-      </w:pPr>
-      <w:r>
-        <w:rPr>
-          <w:sz w:val="22"/>
-          <w:szCs w:val="22"/>
-        </w:rPr>
-        <w:t>[</w:t>
-      </w:r>
-      <w:r>
-        <w:rPr>
-          <w:sz w:val="22"/>
-          <w:szCs w:val="22"/>
-        </w:rPr>
-        <w:t>1</w:t>
-      </w:r>
-      <w:r>
-        <w:rPr>
-          <w:sz w:val="22"/>
-          <w:szCs w:val="22"/>
-        </w:rPr>
-        <w:t xml:space="preserve">] </w:t>
-      </w:r>
-      <w:r>
-        <w:rPr>
-          <w:i/>
-          <w:sz w:val="22"/>
-          <w:szCs w:val="22"/>
-        </w:rPr>
-        <w:t>M. Ungaro</w:t>
-      </w:r>
-      <w:r>
-        <w:rPr>
-          <w:sz w:val="22"/>
-          <w:szCs w:val="22"/>
-        </w:rPr>
-        <w:t xml:space="preserve">, clas12 simulation software / geometry tags: </w:t>
-      </w:r>
-      <w:r>
-        <w:rPr>
-          <w:sz w:val="22"/>
-          <w:szCs w:val="22"/>
-        </w:rPr>
-        <w:t>https://github.com/gemc/clas12Tags</w:t>
-      </w:r>
-      <w:r>
-        <w:rPr>
-          <w:sz w:val="22"/>
-          <w:szCs w:val="22"/>
-        </w:rPr>
-        <w:t>.</w:t>
-      </w:r>
-    </w:p>
-    <w:p>
-      <w:pPr>
         <w:jc w:val="center"/>
+      </w:pPr>
+    </w:p>
+    <w:p>
+      <w:pPr>
+        <w:outlineLvl w:val="0"/>
+        <w:rPr>
+          <w:b/>
+          <w:sz w:val="28"/>
+        </w:rPr>
+      </w:pPr>
+    </w:p>
+    <w:p>
+      <w:pPr>
+        <w:outlineLvl w:val="0"/>
+        <w:rPr>
+          <w:b/>
+          <w:sz w:val="28"/>
+        </w:rPr>
+      </w:pPr>
+    </w:p>
+    <w:p>
+      <w:pPr>
+        <w:outlineLvl w:val="0"/>
+        <w:rPr>
+          <w:b/>
+          <w:sz w:val="28"/>
+        </w:rPr>
+      </w:pPr>
+    </w:p>
+    <w:p>
+      <w:pPr>
+        <w:outlineLvl w:val="0"/>
+        <w:rPr>
+          <w:b/>
+          <w:sz w:val="28"/>
+        </w:rPr>
+      </w:pPr>
+    </w:p>
+    <w:p>
+      <w:pPr>
+        <w:outlineLvl w:val="0"/>
+        <w:rPr>
+          <w:b/>
+          <w:sz w:val="28"/>
+        </w:rPr>
+      </w:pPr>
+    </w:p>
+    <w:p>
+      <w:pPr>
+        <w:outlineLvl w:val="0"/>
+        <w:rPr>
+          <w:b/>
+          <w:sz w:val="28"/>
+        </w:rPr>
+      </w:pPr>
+    </w:p>
+    <w:p>
+      <w:pPr>
+        <w:outlineLvl w:val="0"/>
+        <w:rPr>
+          <w:b/>
+          <w:sz w:val="28"/>
+        </w:rPr>
+      </w:pPr>
+    </w:p>
+    <w:p>
+      <w:pPr>
+        <w:outlineLvl w:val="0"/>
+        <w:rPr>
+          <w:b/>
+          <w:sz w:val="28"/>
+        </w:rPr>
+      </w:pPr>
+    </w:p>
+    <w:p>
+      <w:pPr>
+        <w:outlineLvl w:val="0"/>
+        <w:rPr>
+          <w:b/>
+          <w:sz w:val="28"/>
+        </w:rPr>
+      </w:pPr>
+    </w:p>
+    <w:p>
+      <w:pPr>
+        <w:outlineLvl w:val="0"/>
+        <w:rPr>
+          <w:b/>
+          <w:sz w:val="28"/>
+        </w:rPr>
+      </w:pPr>
+    </w:p>
+    <w:p>
+      <w:pPr>
+        <w:outlineLvl w:val="0"/>
+        <w:rPr>
+          <w:b/>
+          <w:sz w:val="28"/>
+        </w:rPr>
+      </w:pPr>
+    </w:p>
+    <w:p>
+      <w:pPr>
+        <w:outlineLvl w:val="0"/>
+        <w:rPr>
+          <w:b/>
+          <w:sz w:val="28"/>
+        </w:rPr>
+      </w:pPr>
+    </w:p>
+    <w:p>
+      <w:pPr>
+        <w:outlineLvl w:val="0"/>
+        <w:rPr>
+          <w:b/>
+          <w:sz w:val="28"/>
+        </w:rPr>
+      </w:pPr>
+    </w:p>
+    <w:p>
+      <w:pPr>
+        <w:outlineLvl w:val="0"/>
+        <w:rPr>
+          <w:b/>
+          <w:sz w:val="28"/>
+        </w:rPr>
+      </w:pPr>
+    </w:p>
+    <w:p>
+      <w:pPr>
+        <w:outlineLvl w:val="0"/>
+        <w:rPr>
+          <w:b/>
+          <w:sz w:val="28"/>
+        </w:rPr>
+      </w:pPr>
+    </w:p>
+    <w:p>
+      <w:pPr>
+        <w:outlineLvl w:val="0"/>
+        <w:rPr>
+          <w:b/>
+          <w:sz w:val="28"/>
+        </w:rPr>
+      </w:pPr>
+    </w:p>
+    <w:p>
+      <w:pPr>
+        <w:outlineLvl w:val="0"/>
+        <w:rPr>
+          <w:b/>
+          <w:sz w:val="28"/>
+        </w:rPr>
+      </w:pPr>
+    </w:p>
+    <w:p>
+      <w:pPr>
+        <w:outlineLvl w:val="0"/>
+        <w:rPr>
+          <w:b/>
+          <w:sz w:val="28"/>
+        </w:rPr>
+      </w:pPr>
+    </w:p>
+    <w:p>
+      <w:pPr>
+        <w:outlineLvl w:val="0"/>
+        <w:rPr>
+          <w:b/>
+          <w:sz w:val="28"/>
+        </w:rPr>
+      </w:pPr>
+    </w:p>
+    <w:p>
+      <w:pPr>
+        <w:outlineLvl w:val="0"/>
+        <w:rPr>
+          <w:b/>
+          <w:sz w:val="28"/>
+        </w:rPr>
+      </w:pPr>
+    </w:p>
+    <w:p>
+      <w:pPr>
+        <w:outlineLvl w:val="0"/>
+        <w:rPr>
+          <w:b/>
+          <w:sz w:val="28"/>
+        </w:rPr>
+      </w:pPr>
+    </w:p>
+    <w:p>
+      <w:pPr>
+        <w:outlineLvl w:val="0"/>
+        <w:rPr>
+          <w:b/>
+          <w:sz w:val="28"/>
+        </w:rPr>
+      </w:pPr>
+    </w:p>
+    <w:p>
+      <w:pPr>
+        <w:outlineLvl w:val="0"/>
+        <w:rPr>
+          <w:b/>
+          <w:sz w:val="28"/>
+        </w:rPr>
       </w:pPr>
     </w:p>
     <w:p>
@@ -2145,14 +3329,7 @@
           <w:b/>
           <w:sz w:val="28"/>
         </w:rPr>
-        <w:t>D</w:t>
-      </w:r>
-      <w:r>
-        <w:rPr>
-          <w:b/>
-          <w:sz w:val="28"/>
-        </w:rPr>
-        <w:t>C:</w:t>
+        <w:t>DC:</w:t>
       </w:r>
     </w:p>
     <w:p>
@@ -3258,6 +4435,819 @@
           <w:sz w:val="20"/>
           <w:szCs w:val="18"/>
         </w:rPr>
+        <w:t>3306</w:t>
+      </w:r>
+      <w:r>
+        <w:rPr>
+          <w:rFonts w:ascii="Andale Mono" w:hAnsi="Andale Mono"/>
+          <w:bCs/>
+          <w:sz w:val="20"/>
+          <w:szCs w:val="18"/>
+        </w:rPr>
+        <w:t>.hipo" -RANDOM=123 -RUNNO=</w:t>
+      </w:r>
+      <w:r>
+        <w:rPr>
+          <w:rFonts w:ascii="Andale Mono" w:hAnsi="Andale Mono"/>
+          <w:bCs/>
+          <w:sz w:val="20"/>
+          <w:szCs w:val="18"/>
+        </w:rPr>
+        <w:t>3306</w:t>
+      </w:r>
+    </w:p>
+    <w:p>
+      <w:pPr>
+        <w:outlineLvl w:val="0"/>
+        <w:rPr>
+          <w:b/>
+          <w:sz w:val="28"/>
+        </w:rPr>
+      </w:pPr>
+    </w:p>
+    <w:p>
+      <w:pPr>
+        <w:outlineLvl w:val="0"/>
+        <w:rPr>
+          <w:b/>
+          <w:sz w:val="28"/>
+        </w:rPr>
+      </w:pPr>
+    </w:p>
+    <w:p>
+      <w:pPr>
+        <w:outlineLvl w:val="0"/>
+        <w:rPr>
+          <w:b/>
+          <w:sz w:val="28"/>
+        </w:rPr>
+      </w:pPr>
+    </w:p>
+    <w:p>
+      <w:pPr>
+        <w:outlineLvl w:val="0"/>
+        <w:rPr>
+          <w:b/>
+          <w:sz w:val="28"/>
+        </w:rPr>
+      </w:pPr>
+    </w:p>
+    <w:p>
+      <w:pPr>
+        <w:outlineLvl w:val="0"/>
+        <w:rPr>
+          <w:b/>
+          <w:sz w:val="28"/>
+        </w:rPr>
+      </w:pPr>
+    </w:p>
+    <w:p>
+      <w:pPr>
+        <w:outlineLvl w:val="0"/>
+        <w:rPr>
+          <w:b/>
+          <w:sz w:val="28"/>
+        </w:rPr>
+      </w:pPr>
+    </w:p>
+    <w:p>
+      <w:pPr>
+        <w:outlineLvl w:val="0"/>
+        <w:rPr>
+          <w:b/>
+          <w:sz w:val="28"/>
+        </w:rPr>
+      </w:pPr>
+    </w:p>
+    <w:p>
+      <w:pPr>
+        <w:outlineLvl w:val="0"/>
+        <w:rPr>
+          <w:b/>
+          <w:sz w:val="28"/>
+        </w:rPr>
+      </w:pPr>
+    </w:p>
+    <w:p>
+      <w:pPr>
+        <w:outlineLvl w:val="0"/>
+        <w:rPr>
+          <w:b/>
+          <w:sz w:val="28"/>
+        </w:rPr>
+      </w:pPr>
+    </w:p>
+    <w:p>
+      <w:pPr>
+        <w:outlineLvl w:val="0"/>
+        <w:rPr>
+          <w:b/>
+          <w:sz w:val="28"/>
+        </w:rPr>
+      </w:pPr>
+    </w:p>
+    <w:p>
+      <w:pPr>
+        <w:outlineLvl w:val="0"/>
+        <w:rPr>
+          <w:b/>
+          <w:sz w:val="28"/>
+        </w:rPr>
+      </w:pPr>
+    </w:p>
+    <w:p>
+      <w:pPr>
+        <w:outlineLvl w:val="0"/>
+        <w:rPr>
+          <w:b/>
+          <w:sz w:val="28"/>
+        </w:rPr>
+      </w:pPr>
+      <w:r>
+        <w:rPr>
+          <w:b/>
+          <w:sz w:val="28"/>
+        </w:rPr>
+        <w:t>FTOF</w:t>
+      </w:r>
+      <w:r>
+        <w:rPr>
+          <w:b/>
+          <w:sz w:val="28"/>
+        </w:rPr>
+        <w:t>:</w:t>
+      </w:r>
+    </w:p>
+    <w:p>
+      <w:pPr>
+        <w:outlineLvl w:val="0"/>
+        <w:rPr>
+          <w:b/>
+          <w:sz w:val="28"/>
+        </w:rPr>
+      </w:pPr>
+    </w:p>
+    <w:p>
+      <w:pPr>
+        <w:shd w:val="clear" w:color="auto" w:fill="FFFFFF"/>
+        <w:tabs>
+          <w:tab w:val="left" w:pos="916"/>
+          <w:tab w:val="left" w:pos="1832"/>
+          <w:tab w:val="left" w:pos="2748"/>
+          <w:tab w:val="left" w:pos="3664"/>
+          <w:tab w:val="left" w:pos="4580"/>
+          <w:tab w:val="left" w:pos="5496"/>
+          <w:tab w:val="left" w:pos="6412"/>
+          <w:tab w:val="left" w:pos="7328"/>
+          <w:tab w:val="left" w:pos="8244"/>
+          <w:tab w:val="left" w:pos="9160"/>
+          <w:tab w:val="left" w:pos="10076"/>
+          <w:tab w:val="left" w:pos="10992"/>
+          <w:tab w:val="left" w:pos="11908"/>
+          <w:tab w:val="left" w:pos="12824"/>
+          <w:tab w:val="left" w:pos="13740"/>
+          <w:tab w:val="left" w:pos="14656"/>
+        </w:tabs>
+        <w:rPr>
+          <w:rFonts w:ascii="Courier New" w:eastAsia="Times New Roman" w:hAnsi="Courier New" w:cs="Courier New"/>
+          <w:color w:val="080808"/>
+          <w:sz w:val="21"/>
+          <w:szCs w:val="21"/>
+        </w:rPr>
+      </w:pPr>
+    </w:p>
+    <w:tbl>
+      <w:tblPr>
+        <w:tblStyle w:val="TableGrid"/>
+        <w:tblW w:w="0" w:type="auto"/>
+        <w:tblLook w:val="04A0" w:firstRow="1" w:lastRow="0" w:firstColumn="1" w:lastColumn="0" w:noHBand="0" w:noVBand="1"/>
+      </w:tblPr>
+      <w:tblGrid>
+        <w:gridCol w:w="1955"/>
+        <w:gridCol w:w="1483"/>
+        <w:gridCol w:w="1530"/>
+        <w:gridCol w:w="1530"/>
+        <w:gridCol w:w="1530"/>
+      </w:tblGrid>
+      <w:tr>
+        <w:tc>
+          <w:tcPr>
+            <w:tcW w:w="1955" w:type="dxa"/>
+          </w:tcPr>
+          <w:p>
+            <w:pPr>
+              <w:outlineLvl w:val="0"/>
+              <w:rPr>
+                <w:b/>
+                <w:sz w:val="22"/>
+                <w:szCs w:val="21"/>
+              </w:rPr>
+            </w:pPr>
+            <w:r>
+              <w:rPr>
+                <w:b/>
+                <w:sz w:val="22"/>
+                <w:szCs w:val="21"/>
+              </w:rPr>
+              <w:t>Variation</w:t>
+            </w:r>
+          </w:p>
+        </w:tc>
+        <w:tc>
+          <w:tcPr>
+            <w:tcW w:w="1483" w:type="dxa"/>
+          </w:tcPr>
+          <w:p>
+            <w:pPr>
+              <w:outlineLvl w:val="0"/>
+              <w:rPr>
+                <w:b/>
+                <w:sz w:val="22"/>
+                <w:szCs w:val="21"/>
+              </w:rPr>
+            </w:pPr>
+            <w:r>
+              <w:rPr>
+                <w:b/>
+                <w:sz w:val="22"/>
+                <w:szCs w:val="21"/>
+              </w:rPr>
+              <w:t xml:space="preserve">Index </w:t>
+            </w:r>
+            <w:r>
+              <w:rPr>
+                <w:b/>
+                <w:sz w:val="22"/>
+                <w:szCs w:val="21"/>
+              </w:rPr>
+              <w:t>Run</w:t>
+            </w:r>
+          </w:p>
+        </w:tc>
+        <w:tc>
+          <w:tcPr>
+            <w:tcW w:w="1530" w:type="dxa"/>
+          </w:tcPr>
+          <w:p>
+            <w:pPr>
+              <w:outlineLvl w:val="0"/>
+              <w:rPr>
+                <w:b/>
+                <w:sz w:val="22"/>
+                <w:szCs w:val="21"/>
+              </w:rPr>
+            </w:pPr>
+            <w:r>
+              <w:rPr>
+                <w:b/>
+                <w:sz w:val="22"/>
+                <w:szCs w:val="21"/>
+              </w:rPr>
+              <w:t>CCDB Run</w:t>
+            </w:r>
+          </w:p>
+        </w:tc>
+        <w:tc>
+          <w:tcPr>
+            <w:tcW w:w="1530" w:type="dxa"/>
+          </w:tcPr>
+          <w:p>
+            <w:pPr>
+              <w:outlineLvl w:val="0"/>
+              <w:rPr>
+                <w:b/>
+                <w:sz w:val="22"/>
+                <w:szCs w:val="21"/>
+              </w:rPr>
+            </w:pPr>
+            <w:r>
+              <w:rPr>
+                <w:b/>
+                <w:sz w:val="22"/>
+                <w:szCs w:val="21"/>
+              </w:rPr>
+              <w:t xml:space="preserve">Geometry </w:t>
+            </w:r>
+          </w:p>
+        </w:tc>
+        <w:tc>
+          <w:tcPr>
+            <w:tcW w:w="1530" w:type="dxa"/>
+          </w:tcPr>
+          <w:p>
+            <w:pPr>
+              <w:outlineLvl w:val="0"/>
+              <w:rPr>
+                <w:b/>
+                <w:sz w:val="22"/>
+                <w:szCs w:val="21"/>
+              </w:rPr>
+            </w:pPr>
+            <w:r>
+              <w:rPr>
+                <w:b/>
+                <w:sz w:val="22"/>
+                <w:szCs w:val="21"/>
+              </w:rPr>
+              <w:t xml:space="preserve">Output </w:t>
+            </w:r>
+          </w:p>
+        </w:tc>
+      </w:tr>
+      <w:tr>
+        <w:tc>
+          <w:tcPr>
+            <w:tcW w:w="1955" w:type="dxa"/>
+          </w:tcPr>
+          <w:p>
+            <w:pPr>
+              <w:outlineLvl w:val="0"/>
+              <w:rPr>
+                <w:bCs/>
+                <w:szCs w:val="22"/>
+              </w:rPr>
+            </w:pPr>
+            <w:r>
+              <w:rPr>
+                <w:bCs/>
+                <w:szCs w:val="22"/>
+              </w:rPr>
+              <w:t>default</w:t>
+            </w:r>
+          </w:p>
+        </w:tc>
+        <w:tc>
+          <w:tcPr>
+            <w:tcW w:w="1483" w:type="dxa"/>
+          </w:tcPr>
+          <w:p>
+            <w:pPr>
+              <w:outlineLvl w:val="0"/>
+              <w:rPr>
+                <w:bCs/>
+                <w:szCs w:val="22"/>
+              </w:rPr>
+            </w:pPr>
+            <w:r>
+              <w:rPr>
+                <w:bCs/>
+                <w:szCs w:val="22"/>
+              </w:rPr>
+              <w:t>11</w:t>
+            </w:r>
+          </w:p>
+        </w:tc>
+        <w:tc>
+          <w:tcPr>
+            <w:tcW w:w="1530" w:type="dxa"/>
+          </w:tcPr>
+          <w:p>
+            <w:pPr>
+              <w:outlineLvl w:val="0"/>
+              <w:rPr>
+                <w:rFonts w:ascii="Cambria" w:hAnsi="Cambria"/>
+                <w:bCs/>
+                <w:szCs w:val="22"/>
+              </w:rPr>
+            </w:pPr>
+            <w:r>
+              <w:rPr>
+                <w:bCs/>
+                <w:szCs w:val="22"/>
+              </w:rPr>
+              <w:t>11</w:t>
+            </w:r>
+          </w:p>
+        </w:tc>
+        <w:tc>
+          <w:tcPr>
+            <w:tcW w:w="1530" w:type="dxa"/>
+          </w:tcPr>
+          <w:p>
+            <w:pPr>
+              <w:outlineLvl w:val="0"/>
+              <w:rPr>
+                <w:rFonts w:ascii="Apple Color Emoji" w:hAnsi="Apple Color Emoji"/>
+                <w:bCs/>
+                <w:szCs w:val="22"/>
+              </w:rPr>
+            </w:pPr>
+            <w:r>
+              <w:rPr>
+                <w:rFonts w:ascii="Apple Color Emoji" w:hAnsi="Apple Color Emoji"/>
+                <w:bCs/>
+                <w:szCs w:val="22"/>
+              </w:rPr>
+              <w:t>✅</w:t>
+            </w:r>
+          </w:p>
+        </w:tc>
+        <w:tc>
+          <w:tcPr>
+            <w:tcW w:w="1530" w:type="dxa"/>
+          </w:tcPr>
+          <w:p>
+            <w:pPr>
+              <w:outlineLvl w:val="0"/>
+              <w:rPr>
+                <w:bCs/>
+                <w:szCs w:val="22"/>
+              </w:rPr>
+            </w:pPr>
+            <w:r>
+              <w:rPr>
+                <w:rFonts w:ascii="Apple Color Emoji" w:hAnsi="Apple Color Emoji"/>
+                <w:bCs/>
+                <w:szCs w:val="22"/>
+              </w:rPr>
+              <w:t>✅</w:t>
+            </w:r>
+          </w:p>
+        </w:tc>
+      </w:tr>
+      <w:tr>
+        <w:tc>
+          <w:tcPr>
+            <w:tcW w:w="1955" w:type="dxa"/>
+          </w:tcPr>
+          <w:p>
+            <w:pPr>
+              <w:outlineLvl w:val="0"/>
+              <w:rPr>
+                <w:bCs/>
+                <w:szCs w:val="22"/>
+              </w:rPr>
+            </w:pPr>
+            <w:r>
+              <w:rPr>
+                <w:bCs/>
+                <w:szCs w:val="22"/>
+              </w:rPr>
+              <w:t>rga_fall2018</w:t>
+            </w:r>
+          </w:p>
+        </w:tc>
+        <w:tc>
+          <w:tcPr>
+            <w:tcW w:w="1483" w:type="dxa"/>
+          </w:tcPr>
+          <w:p>
+            <w:pPr>
+              <w:outlineLvl w:val="0"/>
+              <w:rPr>
+                <w:bCs/>
+                <w:szCs w:val="22"/>
+              </w:rPr>
+            </w:pPr>
+            <w:r>
+              <w:rPr>
+                <w:bCs/>
+                <w:szCs w:val="22"/>
+              </w:rPr>
+              <w:t>101</w:t>
+            </w:r>
+          </w:p>
+        </w:tc>
+        <w:tc>
+          <w:tcPr>
+            <w:tcW w:w="1530" w:type="dxa"/>
+          </w:tcPr>
+          <w:p>
+            <w:pPr>
+              <w:outlineLvl w:val="0"/>
+              <w:rPr>
+                <w:rFonts w:ascii="Apple Color Emoji" w:hAnsi="Apple Color Emoji"/>
+                <w:bCs/>
+                <w:szCs w:val="22"/>
+              </w:rPr>
+            </w:pPr>
+            <w:r>
+              <w:rPr>
+                <w:bCs/>
+                <w:szCs w:val="22"/>
+              </w:rPr>
+              <w:t>3306</w:t>
+            </w:r>
+          </w:p>
+        </w:tc>
+        <w:tc>
+          <w:tcPr>
+            <w:tcW w:w="1530" w:type="dxa"/>
+          </w:tcPr>
+          <w:p>
+            <w:pPr>
+              <w:outlineLvl w:val="0"/>
+              <w:rPr>
+                <w:rFonts w:ascii="Apple Color Emoji" w:hAnsi="Apple Color Emoji"/>
+                <w:bCs/>
+                <w:szCs w:val="22"/>
+              </w:rPr>
+            </w:pPr>
+            <w:r>
+              <w:rPr>
+                <w:rFonts w:ascii="Apple Color Emoji" w:hAnsi="Apple Color Emoji"/>
+                <w:bCs/>
+                <w:szCs w:val="22"/>
+              </w:rPr>
+              <w:t>✅</w:t>
+            </w:r>
+          </w:p>
+        </w:tc>
+        <w:tc>
+          <w:tcPr>
+            <w:tcW w:w="1530" w:type="dxa"/>
+          </w:tcPr>
+          <w:p>
+            <w:pPr>
+              <w:outlineLvl w:val="0"/>
+              <w:rPr>
+                <w:bCs/>
+                <w:szCs w:val="22"/>
+              </w:rPr>
+            </w:pPr>
+            <w:r>
+              <w:rPr>
+                <w:rFonts w:ascii="Apple Color Emoji" w:hAnsi="Apple Color Emoji"/>
+                <w:bCs/>
+                <w:szCs w:val="22"/>
+              </w:rPr>
+              <w:t>✅</w:t>
+            </w:r>
+          </w:p>
+        </w:tc>
+      </w:tr>
+    </w:tbl>
+    <w:p>
+      <w:pPr>
+        <w:outlineLvl w:val="0"/>
+        <w:rPr>
+          <w:b/>
+          <w:sz w:val="28"/>
+        </w:rPr>
+      </w:pPr>
+    </w:p>
+    <w:p>
+      <w:pPr>
+        <w:outlineLvl w:val="0"/>
+        <w:rPr>
+          <w:b/>
+          <w:szCs w:val="22"/>
+        </w:rPr>
+      </w:pPr>
+      <w:r>
+        <w:rPr>
+          <w:b/>
+          <w:szCs w:val="22"/>
+        </w:rPr>
+        <w:t xml:space="preserve">Geometry </w:t>
+      </w:r>
+      <w:r>
+        <w:rPr>
+          <w:b/>
+          <w:szCs w:val="22"/>
+        </w:rPr>
+        <w:t>comparison:</w:t>
+      </w:r>
+    </w:p>
+    <w:p>
+      <w:pPr>
+        <w:outlineLvl w:val="0"/>
+        <w:rPr>
+          <w:b/>
+          <w:sz w:val="28"/>
+        </w:rPr>
+      </w:pPr>
+    </w:p>
+    <w:p>
+      <w:pPr>
+        <w:outlineLvl w:val="0"/>
+        <w:rPr>
+          <w:rFonts w:ascii="Andale Mono" w:hAnsi="Andale Mono"/>
+          <w:bCs/>
+          <w:sz w:val="21"/>
+          <w:szCs w:val="20"/>
+        </w:rPr>
+      </w:pPr>
+      <w:r>
+        <w:rPr>
+          <w:rFonts w:ascii="Andale Mono" w:hAnsi="Andale Mono"/>
+          <w:bCs/>
+          <w:sz w:val="21"/>
+          <w:szCs w:val="20"/>
+        </w:rPr>
+        <w:t xml:space="preserve">$GEMC/api/perl/db_compare.py </w:t>
+      </w:r>
+      <w:r>
+        <w:rPr>
+          <w:rFonts w:ascii="Andale Mono" w:hAnsi="Andale Mono"/>
+          <w:bCs/>
+          <w:sz w:val="21"/>
+          <w:szCs w:val="20"/>
+        </w:rPr>
+        <w:t>ftof</w:t>
+      </w:r>
+      <w:r>
+        <w:rPr>
+          <w:rFonts w:ascii="Andale Mono" w:hAnsi="Andale Mono"/>
+          <w:bCs/>
+          <w:sz w:val="21"/>
+          <w:szCs w:val="20"/>
+        </w:rPr>
+        <w:t xml:space="preserve">__geometry_default.txt      ../clas12.sqlite </w:t>
+      </w:r>
+      <w:proofErr w:type="spellStart"/>
+      <w:proofErr w:type="gramStart"/>
+      <w:r>
+        <w:rPr>
+          <w:rFonts w:ascii="Andale Mono" w:hAnsi="Andale Mono"/>
+          <w:bCs/>
+          <w:sz w:val="21"/>
+          <w:szCs w:val="20"/>
+        </w:rPr>
+        <w:t>ftof</w:t>
+      </w:r>
+      <w:proofErr w:type="spellEnd"/>
+      <w:r>
+        <w:rPr>
+          <w:rFonts w:ascii="Andale Mono" w:hAnsi="Andale Mono"/>
+          <w:bCs/>
+          <w:sz w:val="21"/>
+          <w:szCs w:val="20"/>
+        </w:rPr>
+        <w:t xml:space="preserve">  11</w:t>
+      </w:r>
+      <w:proofErr w:type="gramEnd"/>
+      <w:r>
+        <w:rPr>
+          <w:rFonts w:ascii="Andale Mono" w:hAnsi="Andale Mono"/>
+          <w:bCs/>
+          <w:sz w:val="21"/>
+          <w:szCs w:val="20"/>
+        </w:rPr>
+        <w:t xml:space="preserve"> default</w:t>
+      </w:r>
+    </w:p>
+    <w:p>
+      <w:pPr>
+        <w:outlineLvl w:val="0"/>
+        <w:rPr>
+          <w:rFonts w:ascii="Andale Mono" w:hAnsi="Andale Mono"/>
+          <w:bCs/>
+          <w:sz w:val="21"/>
+          <w:szCs w:val="20"/>
+        </w:rPr>
+      </w:pPr>
+    </w:p>
+    <w:p>
+      <w:pPr>
+        <w:outlineLvl w:val="0"/>
+        <w:rPr>
+          <w:rFonts w:ascii="Andale Mono" w:hAnsi="Andale Mono"/>
+          <w:bCs/>
+          <w:sz w:val="21"/>
+          <w:szCs w:val="20"/>
+        </w:rPr>
+      </w:pPr>
+      <w:r>
+        <w:rPr>
+          <w:rFonts w:ascii="Andale Mono" w:hAnsi="Andale Mono"/>
+          <w:bCs/>
+          <w:sz w:val="21"/>
+          <w:szCs w:val="20"/>
+        </w:rPr>
+        <w:lastRenderedPageBreak/>
+        <w:t xml:space="preserve">$GEMC/api/perl/db_compare.py </w:t>
+      </w:r>
+      <w:r>
+        <w:rPr>
+          <w:rFonts w:ascii="Andale Mono" w:hAnsi="Andale Mono"/>
+          <w:bCs/>
+          <w:sz w:val="21"/>
+          <w:szCs w:val="20"/>
+        </w:rPr>
+        <w:t>ftof</w:t>
+      </w:r>
+      <w:r>
+        <w:rPr>
+          <w:rFonts w:ascii="Andale Mono" w:hAnsi="Andale Mono"/>
+          <w:bCs/>
+          <w:sz w:val="21"/>
+          <w:szCs w:val="20"/>
+        </w:rPr>
+        <w:t xml:space="preserve">__geometry_rga_fall2018.txt ../clas12.sqlite </w:t>
+      </w:r>
+      <w:proofErr w:type="spellStart"/>
+      <w:proofErr w:type="gramStart"/>
+      <w:r>
+        <w:rPr>
+          <w:rFonts w:ascii="Andale Mono" w:hAnsi="Andale Mono"/>
+          <w:bCs/>
+          <w:sz w:val="21"/>
+          <w:szCs w:val="20"/>
+        </w:rPr>
+        <w:t>ftof</w:t>
+      </w:r>
+      <w:proofErr w:type="spellEnd"/>
+      <w:r>
+        <w:rPr>
+          <w:rFonts w:ascii="Andale Mono" w:hAnsi="Andale Mono"/>
+          <w:bCs/>
+          <w:sz w:val="21"/>
+          <w:szCs w:val="20"/>
+        </w:rPr>
+        <w:t xml:space="preserve">  </w:t>
+      </w:r>
+      <w:r>
+        <w:rPr>
+          <w:rFonts w:ascii="Andale Mono" w:hAnsi="Andale Mono"/>
+          <w:bCs/>
+          <w:sz w:val="21"/>
+          <w:szCs w:val="20"/>
+        </w:rPr>
+        <w:t>101</w:t>
+      </w:r>
+      <w:proofErr w:type="gramEnd"/>
+      <w:r>
+        <w:rPr>
+          <w:rFonts w:ascii="Andale Mono" w:hAnsi="Andale Mono"/>
+          <w:bCs/>
+          <w:sz w:val="21"/>
+          <w:szCs w:val="20"/>
+        </w:rPr>
+        <w:t xml:space="preserve"> default</w:t>
+      </w:r>
+    </w:p>
+    <w:p>
+      <w:pPr>
+        <w:outlineLvl w:val="0"/>
+        <w:rPr>
+          <w:b/>
+          <w:sz w:val="28"/>
+        </w:rPr>
+      </w:pPr>
+    </w:p>
+    <w:p>
+      <w:pPr>
+        <w:outlineLvl w:val="0"/>
+        <w:rPr>
+          <w:b/>
+          <w:szCs w:val="22"/>
+        </w:rPr>
+      </w:pPr>
+      <w:r>
+        <w:rPr>
+          <w:b/>
+          <w:szCs w:val="22"/>
+        </w:rPr>
+        <w:t>Run 11 commands comparison:</w:t>
+      </w:r>
+    </w:p>
+    <w:p>
+      <w:pPr>
+        <w:outlineLvl w:val="0"/>
+        <w:rPr>
+          <w:b/>
+          <w:sz w:val="28"/>
+        </w:rPr>
+      </w:pPr>
+    </w:p>
+    <w:p>
+      <w:pPr>
+        <w:outlineLvl w:val="0"/>
+        <w:rPr>
+          <w:rFonts w:ascii="Andale Mono" w:hAnsi="Andale Mono"/>
+          <w:bCs/>
+          <w:sz w:val="20"/>
+          <w:szCs w:val="18"/>
+        </w:rPr>
+      </w:pPr>
+      <w:proofErr w:type="spellStart"/>
+      <w:r>
+        <w:rPr>
+          <w:rFonts w:ascii="Andale Mono" w:hAnsi="Andale Mono"/>
+          <w:bCs/>
+          <w:sz w:val="20"/>
+          <w:szCs w:val="18"/>
+        </w:rPr>
+        <w:t>g</w:t>
+      </w:r>
+      <w:r>
+        <w:rPr>
+          <w:rFonts w:ascii="Andale Mono" w:hAnsi="Andale Mono"/>
+          <w:bCs/>
+          <w:sz w:val="20"/>
+          <w:szCs w:val="18"/>
+        </w:rPr>
+        <w:t>emc</w:t>
+      </w:r>
+      <w:proofErr w:type="spellEnd"/>
+      <w:r>
+        <w:rPr>
+          <w:rFonts w:ascii="Andale Mono" w:hAnsi="Andale Mono"/>
+          <w:bCs/>
+          <w:sz w:val="20"/>
+          <w:szCs w:val="18"/>
+        </w:rPr>
         <w:t xml:space="preserve"> </w:t>
       </w:r>
       <w:r>
@@ -3267,10 +5257,648 @@
           <w:sz w:val="20"/>
           <w:szCs w:val="18"/>
         </w:rPr>
+        <w:t xml:space="preserve">-USE_GUI=0 </w:t>
+      </w:r>
+      <w:proofErr w:type="spellStart"/>
+      <w:r>
+        <w:rPr>
+          <w:rFonts w:ascii="Andale Mono" w:hAnsi="Andale Mono"/>
+          <w:bCs/>
+          <w:sz w:val="20"/>
+          <w:szCs w:val="18"/>
+        </w:rPr>
+        <w:t>ftof</w:t>
+      </w:r>
+      <w:r>
+        <w:rPr>
+          <w:rFonts w:ascii="Andale Mono" w:hAnsi="Andale Mono"/>
+          <w:bCs/>
+          <w:sz w:val="20"/>
+          <w:szCs w:val="18"/>
+        </w:rPr>
+        <w:t>_</w:t>
+      </w:r>
+      <w:proofErr w:type="gramStart"/>
+      <w:r>
+        <w:rPr>
+          <w:rFonts w:ascii="Andale Mono" w:hAnsi="Andale Mono"/>
+          <w:bCs/>
+          <w:sz w:val="20"/>
+          <w:szCs w:val="18"/>
+        </w:rPr>
+        <w:t>sqlite.gcard</w:t>
+      </w:r>
+      <w:proofErr w:type="spellEnd"/>
+      <w:proofErr w:type="gramEnd"/>
+      <w:r>
+        <w:rPr>
+          <w:rFonts w:ascii="Andale Mono" w:hAnsi="Andale Mono"/>
+          <w:bCs/>
+          <w:sz w:val="20"/>
+          <w:szCs w:val="18"/>
+        </w:rPr>
+        <w:t xml:space="preserve"> </w:t>
+      </w:r>
+      <w:r>
+        <w:rPr>
+          <w:rFonts w:ascii="Andale Mono" w:hAnsi="Andale Mono"/>
+          <w:bCs/>
+          <w:sz w:val="20"/>
+          <w:szCs w:val="18"/>
+        </w:rPr>
+        <w:t>-N=10</w:t>
+      </w:r>
+      <w:r>
+        <w:rPr>
+          <w:rFonts w:ascii="Andale Mono" w:hAnsi="Andale Mono"/>
+          <w:bCs/>
+          <w:sz w:val="20"/>
+          <w:szCs w:val="18"/>
+        </w:rPr>
+        <w:t xml:space="preserve"> </w:t>
+      </w:r>
+      <w:r>
+        <w:rPr>
+          <w:rFonts w:ascii="Andale Mono" w:hAnsi="Andale Mono"/>
+          <w:bCs/>
+          <w:sz w:val="20"/>
+          <w:szCs w:val="18"/>
+        </w:rPr>
+        <w:t>-OUTPUT="</w:t>
+      </w:r>
+      <w:proofErr w:type="spellStart"/>
+      <w:r>
+        <w:rPr>
+          <w:rFonts w:ascii="Andale Mono" w:hAnsi="Andale Mono"/>
+          <w:bCs/>
+          <w:sz w:val="20"/>
+          <w:szCs w:val="18"/>
+        </w:rPr>
+        <w:t>hipo</w:t>
+      </w:r>
+      <w:proofErr w:type="spellEnd"/>
+      <w:r>
+        <w:rPr>
+          <w:rFonts w:ascii="Andale Mono" w:hAnsi="Andale Mono"/>
+          <w:bCs/>
+          <w:sz w:val="20"/>
+          <w:szCs w:val="18"/>
+        </w:rPr>
+        <w:t>,</w:t>
+      </w:r>
+      <w:r>
+        <w:rPr>
+          <w:rFonts w:ascii="Andale Mono" w:hAnsi="Andale Mono"/>
+          <w:bCs/>
+          <w:sz w:val="20"/>
+          <w:szCs w:val="18"/>
+        </w:rPr>
+        <w:t xml:space="preserve"> </w:t>
+      </w:r>
+      <w:r>
+        <w:rPr>
+          <w:rFonts w:ascii="Andale Mono" w:hAnsi="Andale Mono"/>
+          <w:bCs/>
+          <w:sz w:val="20"/>
+          <w:szCs w:val="18"/>
+        </w:rPr>
+        <w:t>sql</w:t>
+      </w:r>
+      <w:r>
+        <w:rPr>
+          <w:rFonts w:ascii="Andale Mono" w:hAnsi="Andale Mono"/>
+          <w:bCs/>
+          <w:sz w:val="20"/>
+          <w:szCs w:val="18"/>
+        </w:rPr>
+        <w:t>11</w:t>
+      </w:r>
+      <w:r>
+        <w:rPr>
+          <w:rFonts w:ascii="Andale Mono" w:hAnsi="Andale Mono"/>
+          <w:bCs/>
+          <w:sz w:val="20"/>
+          <w:szCs w:val="18"/>
+        </w:rPr>
+        <w:t xml:space="preserve">.hipo" </w:t>
+      </w:r>
+      <w:r>
+        <w:rPr>
+          <w:rFonts w:ascii="Andale Mono" w:hAnsi="Andale Mono"/>
+          <w:bCs/>
+          <w:sz w:val="20"/>
+          <w:szCs w:val="18"/>
+        </w:rPr>
+        <w:t xml:space="preserve">      </w:t>
+      </w:r>
+      <w:r>
+        <w:rPr>
+          <w:rFonts w:ascii="Andale Mono" w:hAnsi="Andale Mono"/>
+          <w:bCs/>
+          <w:sz w:val="20"/>
+          <w:szCs w:val="18"/>
+        </w:rPr>
+        <w:t xml:space="preserve">-RANDOM=123 -RUNNO=11  </w:t>
+      </w:r>
+    </w:p>
+    <w:p>
+      <w:pPr>
+        <w:outlineLvl w:val="0"/>
+        <w:rPr>
+          <w:rFonts w:ascii="Andale Mono" w:hAnsi="Andale Mono"/>
+          <w:bCs/>
+          <w:sz w:val="20"/>
+          <w:szCs w:val="18"/>
+        </w:rPr>
+      </w:pPr>
+      <w:proofErr w:type="spellStart"/>
+      <w:r>
+        <w:rPr>
+          <w:rFonts w:ascii="Andale Mono" w:hAnsi="Andale Mono"/>
+          <w:bCs/>
+          <w:sz w:val="20"/>
+          <w:szCs w:val="18"/>
+        </w:rPr>
+        <w:t>gemc</w:t>
+      </w:r>
+      <w:proofErr w:type="spellEnd"/>
+      <w:r>
+        <w:rPr>
+          <w:rFonts w:ascii="Andale Mono" w:hAnsi="Andale Mono"/>
+          <w:bCs/>
+          <w:sz w:val="20"/>
+          <w:szCs w:val="18"/>
+        </w:rPr>
+        <w:t xml:space="preserve"> -USE_GUI=0 </w:t>
+      </w:r>
+      <w:proofErr w:type="spellStart"/>
+      <w:r>
+        <w:rPr>
+          <w:rFonts w:ascii="Andale Mono" w:hAnsi="Andale Mono"/>
+          <w:bCs/>
+          <w:sz w:val="20"/>
+          <w:szCs w:val="18"/>
+        </w:rPr>
+        <w:t>ftof</w:t>
+      </w:r>
+      <w:r>
+        <w:rPr>
+          <w:rFonts w:ascii="Andale Mono" w:hAnsi="Andale Mono"/>
+          <w:bCs/>
+          <w:sz w:val="20"/>
+          <w:szCs w:val="18"/>
+        </w:rPr>
+        <w:t>_</w:t>
+      </w:r>
+      <w:r>
+        <w:rPr>
+          <w:rFonts w:ascii="Andale Mono" w:hAnsi="Andale Mono"/>
+          <w:bCs/>
+          <w:sz w:val="20"/>
+          <w:szCs w:val="18"/>
+        </w:rPr>
+        <w:t>text_</w:t>
+      </w:r>
+      <w:proofErr w:type="gramStart"/>
+      <w:r>
+        <w:rPr>
+          <w:rFonts w:ascii="Andale Mono" w:hAnsi="Andale Mono"/>
+          <w:bCs/>
+          <w:sz w:val="20"/>
+          <w:szCs w:val="18"/>
+        </w:rPr>
+        <w:t>default.gcard</w:t>
+      </w:r>
+      <w:proofErr w:type="spellEnd"/>
+      <w:proofErr w:type="gramEnd"/>
+      <w:r>
+        <w:rPr>
+          <w:rFonts w:ascii="Andale Mono" w:hAnsi="Andale Mono"/>
+          <w:bCs/>
+          <w:sz w:val="20"/>
+          <w:szCs w:val="18"/>
+        </w:rPr>
+        <w:t xml:space="preserve"> -N=10 -OUTPUT="</w:t>
+      </w:r>
+      <w:proofErr w:type="spellStart"/>
+      <w:r>
+        <w:rPr>
+          <w:rFonts w:ascii="Andale Mono" w:hAnsi="Andale Mono"/>
+          <w:bCs/>
+          <w:sz w:val="20"/>
+          <w:szCs w:val="18"/>
+        </w:rPr>
+        <w:t>hipo</w:t>
+      </w:r>
+      <w:proofErr w:type="spellEnd"/>
+      <w:r>
+        <w:rPr>
+          <w:rFonts w:ascii="Andale Mono" w:hAnsi="Andale Mono"/>
+          <w:bCs/>
+          <w:sz w:val="20"/>
+          <w:szCs w:val="18"/>
+        </w:rPr>
+        <w:t xml:space="preserve">, </w:t>
+      </w:r>
+      <w:proofErr w:type="spellStart"/>
+      <w:r>
+        <w:rPr>
+          <w:rFonts w:ascii="Andale Mono" w:hAnsi="Andale Mono"/>
+          <w:bCs/>
+          <w:sz w:val="20"/>
+          <w:szCs w:val="18"/>
+        </w:rPr>
+        <w:t>text_default.hipo</w:t>
+      </w:r>
+      <w:proofErr w:type="spellEnd"/>
+      <w:r>
+        <w:rPr>
+          <w:rFonts w:ascii="Andale Mono" w:hAnsi="Andale Mono"/>
+          <w:bCs/>
+          <w:sz w:val="20"/>
+          <w:szCs w:val="18"/>
+        </w:rPr>
+        <w:t>" -RANDOM=123 -RUNNO=</w:t>
+      </w:r>
+      <w:r>
+        <w:rPr>
+          <w:rFonts w:ascii="Andale Mono" w:hAnsi="Andale Mono"/>
+          <w:bCs/>
+          <w:sz w:val="20"/>
+          <w:szCs w:val="18"/>
+        </w:rPr>
+        <w:t>11</w:t>
+      </w:r>
+      <w:r>
+        <w:rPr>
+          <w:rFonts w:ascii="Andale Mono" w:hAnsi="Andale Mono"/>
+          <w:bCs/>
+          <w:sz w:val="20"/>
+          <w:szCs w:val="18"/>
+        </w:rPr>
+        <w:t xml:space="preserve">  </w:t>
+      </w:r>
+    </w:p>
+    <w:p>
+      <w:pPr>
+        <w:outlineLvl w:val="0"/>
+        <w:rPr>
+          <w:b/>
+          <w:sz w:val="28"/>
+        </w:rPr>
+      </w:pPr>
+    </w:p>
+    <w:p>
+      <w:pPr>
+        <w:outlineLvl w:val="0"/>
+        <w:rPr>
+          <w:b/>
+          <w:sz w:val="28"/>
+        </w:rPr>
+      </w:pPr>
+    </w:p>
+    <w:p>
+      <w:pPr>
+        <w:outlineLvl w:val="0"/>
+        <w:rPr>
+          <w:b/>
+          <w:szCs w:val="22"/>
+        </w:rPr>
+      </w:pPr>
+      <w:r>
+        <w:rPr>
+          <w:b/>
+          <w:szCs w:val="22"/>
+        </w:rPr>
+        <w:t xml:space="preserve">Run </w:t>
+      </w:r>
+      <w:r>
+        <w:rPr>
+          <w:b/>
+          <w:szCs w:val="22"/>
+        </w:rPr>
         <w:t>3306</w:t>
       </w:r>
       <w:r>
         <w:rPr>
+          <w:b/>
+          <w:szCs w:val="22"/>
+        </w:rPr>
+        <w:t xml:space="preserve"> </w:t>
+      </w:r>
+      <w:r>
+        <w:rPr>
+          <w:b/>
+          <w:szCs w:val="22"/>
+        </w:rPr>
+        <w:t>commands comparison:</w:t>
+      </w:r>
+    </w:p>
+    <w:p>
+      <w:pPr>
+        <w:outlineLvl w:val="0"/>
+        <w:rPr>
+          <w:b/>
+          <w:sz w:val="28"/>
+        </w:rPr>
+      </w:pPr>
+    </w:p>
+    <w:p>
+      <w:pPr>
+        <w:outlineLvl w:val="0"/>
+        <w:rPr>
+          <w:rFonts w:ascii="Andale Mono" w:hAnsi="Andale Mono"/>
+          <w:bCs/>
+          <w:sz w:val="20"/>
+          <w:szCs w:val="18"/>
+        </w:rPr>
+      </w:pPr>
+      <w:proofErr w:type="spellStart"/>
+      <w:r>
+        <w:rPr>
+          <w:rFonts w:ascii="Andale Mono" w:hAnsi="Andale Mono"/>
+          <w:bCs/>
+          <w:sz w:val="20"/>
+          <w:szCs w:val="18"/>
+        </w:rPr>
+        <w:t>g</w:t>
+      </w:r>
+      <w:r>
+        <w:rPr>
+          <w:rFonts w:ascii="Andale Mono" w:hAnsi="Andale Mono"/>
+          <w:bCs/>
+          <w:sz w:val="20"/>
+          <w:szCs w:val="18"/>
+        </w:rPr>
+        <w:t>emc</w:t>
+      </w:r>
+      <w:proofErr w:type="spellEnd"/>
+      <w:r>
+        <w:rPr>
+          <w:rFonts w:ascii="Andale Mono" w:hAnsi="Andale Mono"/>
+          <w:bCs/>
+          <w:sz w:val="20"/>
+          <w:szCs w:val="18"/>
+        </w:rPr>
+        <w:t xml:space="preserve"> </w:t>
+      </w:r>
+      <w:r>
+        <w:rPr>
+          <w:rFonts w:ascii="Andale Mono" w:hAnsi="Andale Mono"/>
+          <w:bCs/>
+          <w:sz w:val="20"/>
+          <w:szCs w:val="18"/>
+        </w:rPr>
+        <w:t xml:space="preserve">-USE_GUI=0 </w:t>
+      </w:r>
+      <w:proofErr w:type="spellStart"/>
+      <w:r>
+        <w:rPr>
+          <w:rFonts w:ascii="Andale Mono" w:hAnsi="Andale Mono"/>
+          <w:bCs/>
+          <w:sz w:val="20"/>
+          <w:szCs w:val="18"/>
+        </w:rPr>
+        <w:t>ftof</w:t>
+      </w:r>
+      <w:r>
+        <w:rPr>
+          <w:rFonts w:ascii="Andale Mono" w:hAnsi="Andale Mono"/>
+          <w:bCs/>
+          <w:sz w:val="20"/>
+          <w:szCs w:val="18"/>
+        </w:rPr>
+        <w:t>_</w:t>
+      </w:r>
+      <w:proofErr w:type="gramStart"/>
+      <w:r>
+        <w:rPr>
+          <w:rFonts w:ascii="Andale Mono" w:hAnsi="Andale Mono"/>
+          <w:bCs/>
+          <w:sz w:val="20"/>
+          <w:szCs w:val="18"/>
+        </w:rPr>
+        <w:t>sqlite.gcard</w:t>
+      </w:r>
+      <w:proofErr w:type="spellEnd"/>
+      <w:proofErr w:type="gramEnd"/>
+      <w:r>
+        <w:rPr>
+          <w:rFonts w:ascii="Andale Mono" w:hAnsi="Andale Mono"/>
+          <w:bCs/>
+          <w:sz w:val="20"/>
+          <w:szCs w:val="18"/>
+        </w:rPr>
+        <w:t xml:space="preserve"> </w:t>
+      </w:r>
+      <w:r>
+        <w:rPr>
+          <w:rFonts w:ascii="Andale Mono" w:hAnsi="Andale Mono"/>
+          <w:bCs/>
+          <w:sz w:val="20"/>
+          <w:szCs w:val="18"/>
+        </w:rPr>
+        <w:t>-N=10</w:t>
+      </w:r>
+      <w:r>
+        <w:rPr>
+          <w:rFonts w:ascii="Andale Mono" w:hAnsi="Andale Mono"/>
+          <w:bCs/>
+          <w:sz w:val="20"/>
+          <w:szCs w:val="18"/>
+        </w:rPr>
+        <w:t xml:space="preserve"> </w:t>
+      </w:r>
+      <w:r>
+        <w:rPr>
+          <w:rFonts w:ascii="Andale Mono" w:hAnsi="Andale Mono"/>
+          <w:bCs/>
+          <w:sz w:val="20"/>
+          <w:szCs w:val="18"/>
+        </w:rPr>
+        <w:t>-OUTPUT="</w:t>
+      </w:r>
+      <w:proofErr w:type="spellStart"/>
+      <w:r>
+        <w:rPr>
+          <w:rFonts w:ascii="Andale Mono" w:hAnsi="Andale Mono"/>
+          <w:bCs/>
+          <w:sz w:val="20"/>
+          <w:szCs w:val="18"/>
+        </w:rPr>
+        <w:t>hipo</w:t>
+      </w:r>
+      <w:proofErr w:type="spellEnd"/>
+      <w:r>
+        <w:rPr>
+          <w:rFonts w:ascii="Andale Mono" w:hAnsi="Andale Mono"/>
+          <w:bCs/>
+          <w:sz w:val="20"/>
+          <w:szCs w:val="18"/>
+        </w:rPr>
+        <w:t>,</w:t>
+      </w:r>
+      <w:r>
+        <w:rPr>
+          <w:rFonts w:ascii="Andale Mono" w:hAnsi="Andale Mono"/>
+          <w:bCs/>
+          <w:sz w:val="20"/>
+          <w:szCs w:val="18"/>
+        </w:rPr>
+        <w:t xml:space="preserve"> </w:t>
+      </w:r>
+      <w:r>
+        <w:rPr>
+          <w:rFonts w:ascii="Andale Mono" w:hAnsi="Andale Mono"/>
+          <w:bCs/>
+          <w:sz w:val="20"/>
+          <w:szCs w:val="18"/>
+        </w:rPr>
+        <w:t>sql</w:t>
+      </w:r>
+      <w:r>
+        <w:rPr>
+          <w:rFonts w:ascii="Andale Mono" w:hAnsi="Andale Mono"/>
+          <w:bCs/>
+          <w:sz w:val="20"/>
+          <w:szCs w:val="18"/>
+        </w:rPr>
+        <w:t>3306</w:t>
+      </w:r>
+      <w:r>
+        <w:rPr>
+          <w:rFonts w:ascii="Andale Mono" w:hAnsi="Andale Mono"/>
+          <w:bCs/>
+          <w:sz w:val="20"/>
+          <w:szCs w:val="18"/>
+        </w:rPr>
+        <w:t xml:space="preserve">.hipo" </w:t>
+      </w:r>
+      <w:r>
+        <w:rPr>
+          <w:rFonts w:ascii="Andale Mono" w:hAnsi="Andale Mono"/>
+          <w:bCs/>
+          <w:sz w:val="20"/>
+          <w:szCs w:val="18"/>
+        </w:rPr>
+        <w:t xml:space="preserve">      </w:t>
+      </w:r>
+      <w:r>
+        <w:rPr>
+          <w:rFonts w:ascii="Andale Mono" w:hAnsi="Andale Mono"/>
+          <w:bCs/>
+          <w:sz w:val="20"/>
+          <w:szCs w:val="18"/>
+        </w:rPr>
+        <w:t>-RANDOM=123 -RUNNO=</w:t>
+      </w:r>
+      <w:r>
+        <w:rPr>
+          <w:rFonts w:ascii="Andale Mono" w:hAnsi="Andale Mono"/>
+          <w:bCs/>
+          <w:sz w:val="20"/>
+          <w:szCs w:val="18"/>
+        </w:rPr>
+        <w:t>3306</w:t>
+      </w:r>
+    </w:p>
+    <w:p>
+      <w:pPr>
+        <w:outlineLvl w:val="0"/>
+        <w:rPr>
+          <w:rFonts w:ascii="Andale Mono" w:hAnsi="Andale Mono"/>
+          <w:bCs/>
+          <w:sz w:val="20"/>
+          <w:szCs w:val="18"/>
+        </w:rPr>
+      </w:pPr>
+      <w:proofErr w:type="spellStart"/>
+      <w:r>
+        <w:rPr>
+          <w:rFonts w:ascii="Andale Mono" w:hAnsi="Andale Mono"/>
+          <w:bCs/>
+          <w:sz w:val="20"/>
+          <w:szCs w:val="18"/>
+        </w:rPr>
+        <w:t>gemc</w:t>
+      </w:r>
+      <w:proofErr w:type="spellEnd"/>
+      <w:r>
+        <w:rPr>
+          <w:rFonts w:ascii="Andale Mono" w:hAnsi="Andale Mono"/>
+          <w:bCs/>
+          <w:sz w:val="20"/>
+          <w:szCs w:val="18"/>
+        </w:rPr>
+        <w:t xml:space="preserve"> -USE_GUI=0 </w:t>
+      </w:r>
+      <w:r>
+        <w:rPr>
+          <w:rFonts w:ascii="Andale Mono" w:hAnsi="Andale Mono"/>
+          <w:bCs/>
+          <w:sz w:val="20"/>
+          <w:szCs w:val="18"/>
+        </w:rPr>
+        <w:t>ftof</w:t>
+      </w:r>
+      <w:r>
+        <w:rPr>
+          <w:rFonts w:ascii="Andale Mono" w:hAnsi="Andale Mono"/>
+          <w:bCs/>
+          <w:sz w:val="20"/>
+          <w:szCs w:val="18"/>
+        </w:rPr>
+        <w:t>_text_</w:t>
+      </w:r>
+      <w:r>
+        <w:rPr>
+          <w:rFonts w:ascii="Andale Mono" w:hAnsi="Andale Mono"/>
+          <w:bCs/>
+          <w:sz w:val="20"/>
+          <w:szCs w:val="18"/>
+        </w:rPr>
+        <w:t>rga_fall2018</w:t>
+      </w:r>
+      <w:r>
+        <w:rPr>
+          <w:rFonts w:ascii="Andale Mono" w:hAnsi="Andale Mono"/>
+          <w:bCs/>
+          <w:sz w:val="20"/>
+          <w:szCs w:val="18"/>
+        </w:rPr>
+        <w:t>.gcard -N=10 -OUTPUT="</w:t>
+      </w:r>
+      <w:proofErr w:type="spellStart"/>
+      <w:r>
+        <w:rPr>
+          <w:rFonts w:ascii="Andale Mono" w:hAnsi="Andale Mono"/>
+          <w:bCs/>
+          <w:sz w:val="20"/>
+          <w:szCs w:val="18"/>
+        </w:rPr>
+        <w:t>hipo</w:t>
+      </w:r>
+      <w:proofErr w:type="spellEnd"/>
+      <w:r>
+        <w:rPr>
+          <w:rFonts w:ascii="Andale Mono" w:hAnsi="Andale Mono"/>
+          <w:bCs/>
+          <w:sz w:val="20"/>
+          <w:szCs w:val="18"/>
+        </w:rPr>
+        <w:t>, text_</w:t>
+      </w:r>
+      <w:r>
+        <w:rPr>
+          <w:rFonts w:ascii="Andale Mono" w:hAnsi="Andale Mono"/>
+          <w:bCs/>
+          <w:sz w:val="20"/>
+          <w:szCs w:val="18"/>
+        </w:rPr>
+        <w:t>rga_fall2018</w:t>
+      </w:r>
+      <w:r>
+        <w:rPr>
           <w:rFonts w:ascii="Andale Mono" w:hAnsi="Andale Mono"/>
           <w:bCs/>
           <w:sz w:val="20"/>
@@ -3287,6 +5915,15 @@
         </w:rPr>
         <w:t>3306</w:t>
       </w:r>
+    </w:p>
+    <w:p>
+      <w:pPr>
+        <w:outlineLvl w:val="0"/>
+        <w:rPr>
+          <w:b/>
+          <w:sz w:val="28"/>
+        </w:rPr>
+      </w:pPr>
     </w:p>
     <w:p>
       <w:pPr>
@@ -3542,6 +6179,119 @@
     </w:lvl>
   </w:abstractNum>
   <w:abstractNum w:abstractNumId="1" w15:restartNumberingAfterBreak="0">
+    <w:nsid w:val="10AA6E92"/>
+    <w:multiLevelType w:val="hybridMultilevel"/>
+    <w:tmpl w:val="16341B22"/>
+    <w:lvl w:ilvl="0" w:tplc="56EAD25E">
+      <w:start w:val="1"/>
+      <w:numFmt w:val="bullet"/>
+      <w:lvlText w:val="-"/>
+      <w:lvlJc w:val="left"/>
+      <w:pPr>
+        <w:ind w:left="720" w:hanging="360"/>
+      </w:pPr>
+      <w:rPr>
+        <w:rFonts w:ascii="Times New Roman" w:eastAsiaTheme="minorEastAsia" w:hAnsi="Times New Roman" w:cs="Times New Roman" w:hint="default"/>
+      </w:rPr>
+    </w:lvl>
+    <w:lvl w:ilvl="1" w:tplc="04090003" w:tentative="1">
+      <w:start w:val="1"/>
+      <w:numFmt w:val="bullet"/>
+      <w:lvlText w:val="o"/>
+      <w:lvlJc w:val="left"/>
+      <w:pPr>
+        <w:ind w:left="1440" w:hanging="360"/>
+      </w:pPr>
+      <w:rPr>
+        <w:rFonts w:ascii="Courier New" w:hAnsi="Courier New" w:cs="Courier New" w:hint="default"/>
+      </w:rPr>
+    </w:lvl>
+    <w:lvl w:ilvl="2" w:tplc="04090005" w:tentative="1">
+      <w:start w:val="1"/>
+      <w:numFmt w:val="bullet"/>
+      <w:lvlText w:val=""/>
+      <w:lvlJc w:val="left"/>
+      <w:pPr>
+        <w:ind w:left="2160" w:hanging="360"/>
+      </w:pPr>
+      <w:rPr>
+        <w:rFonts w:ascii="Wingdings" w:hAnsi="Wingdings" w:hint="default"/>
+      </w:rPr>
+    </w:lvl>
+    <w:lvl w:ilvl="3" w:tplc="04090001" w:tentative="1">
+      <w:start w:val="1"/>
+      <w:numFmt w:val="bullet"/>
+      <w:lvlText w:val=""/>
+      <w:lvlJc w:val="left"/>
+      <w:pPr>
+        <w:ind w:left="2880" w:hanging="360"/>
+      </w:pPr>
+      <w:rPr>
+        <w:rFonts w:ascii="Symbol" w:hAnsi="Symbol" w:hint="default"/>
+      </w:rPr>
+    </w:lvl>
+    <w:lvl w:ilvl="4" w:tplc="04090003" w:tentative="1">
+      <w:start w:val="1"/>
+      <w:numFmt w:val="bullet"/>
+      <w:lvlText w:val="o"/>
+      <w:lvlJc w:val="left"/>
+      <w:pPr>
+        <w:ind w:left="3600" w:hanging="360"/>
+      </w:pPr>
+      <w:rPr>
+        <w:rFonts w:ascii="Courier New" w:hAnsi="Courier New" w:cs="Courier New" w:hint="default"/>
+      </w:rPr>
+    </w:lvl>
+    <w:lvl w:ilvl="5" w:tplc="04090005" w:tentative="1">
+      <w:start w:val="1"/>
+      <w:numFmt w:val="bullet"/>
+      <w:lvlText w:val=""/>
+      <w:lvlJc w:val="left"/>
+      <w:pPr>
+        <w:ind w:left="4320" w:hanging="360"/>
+      </w:pPr>
+      <w:rPr>
+        <w:rFonts w:ascii="Wingdings" w:hAnsi="Wingdings" w:hint="default"/>
+      </w:rPr>
+    </w:lvl>
+    <w:lvl w:ilvl="6" w:tplc="04090001" w:tentative="1">
+      <w:start w:val="1"/>
+      <w:numFmt w:val="bullet"/>
+      <w:lvlText w:val=""/>
+      <w:lvlJc w:val="left"/>
+      <w:pPr>
+        <w:ind w:left="5040" w:hanging="360"/>
+      </w:pPr>
+      <w:rPr>
+        <w:rFonts w:ascii="Symbol" w:hAnsi="Symbol" w:hint="default"/>
+      </w:rPr>
+    </w:lvl>
+    <w:lvl w:ilvl="7" w:tplc="04090003" w:tentative="1">
+      <w:start w:val="1"/>
+      <w:numFmt w:val="bullet"/>
+      <w:lvlText w:val="o"/>
+      <w:lvlJc w:val="left"/>
+      <w:pPr>
+        <w:ind w:left="5760" w:hanging="360"/>
+      </w:pPr>
+      <w:rPr>
+        <w:rFonts w:ascii="Courier New" w:hAnsi="Courier New" w:cs="Courier New" w:hint="default"/>
+      </w:rPr>
+    </w:lvl>
+    <w:lvl w:ilvl="8" w:tplc="04090005" w:tentative="1">
+      <w:start w:val="1"/>
+      <w:numFmt w:val="bullet"/>
+      <w:lvlText w:val=""/>
+      <w:lvlJc w:val="left"/>
+      <w:pPr>
+        <w:ind w:left="6480" w:hanging="360"/>
+      </w:pPr>
+      <w:rPr>
+        <w:rFonts w:ascii="Wingdings" w:hAnsi="Wingdings" w:hint="default"/>
+      </w:rPr>
+    </w:lvl>
+  </w:abstractNum>
+  <w:abstractNum w:abstractNumId="2" w15:restartNumberingAfterBreak="0">
     <w:nsid w:val="1353794F"/>
     <w:multiLevelType w:val="hybridMultilevel"/>
     <w:tmpl w:val="C658B710"/>
@@ -3630,7 +6380,7 @@
       </w:pPr>
     </w:lvl>
   </w:abstractNum>
-  <w:abstractNum w:abstractNumId="2" w15:restartNumberingAfterBreak="0">
+  <w:abstractNum w:abstractNumId="3" w15:restartNumberingAfterBreak="0">
     <w:nsid w:val="14815DA4"/>
     <w:multiLevelType w:val="hybridMultilevel"/>
     <w:tmpl w:val="F788D2BA"/>
@@ -3719,7 +6469,7 @@
       </w:pPr>
     </w:lvl>
   </w:abstractNum>
-  <w:abstractNum w:abstractNumId="3" w15:restartNumberingAfterBreak="0">
+  <w:abstractNum w:abstractNumId="4" w15:restartNumberingAfterBreak="0">
     <w:nsid w:val="1658634E"/>
     <w:multiLevelType w:val="hybridMultilevel"/>
     <w:tmpl w:val="C658B710"/>
@@ -3808,7 +6558,7 @@
       </w:pPr>
     </w:lvl>
   </w:abstractNum>
-  <w:abstractNum w:abstractNumId="4" w15:restartNumberingAfterBreak="0">
+  <w:abstractNum w:abstractNumId="5" w15:restartNumberingAfterBreak="0">
     <w:nsid w:val="2ECF6C1E"/>
     <w:multiLevelType w:val="hybridMultilevel"/>
     <w:tmpl w:val="59626278"/>
@@ -3921,7 +6671,7 @@
       </w:rPr>
     </w:lvl>
   </w:abstractNum>
-  <w:abstractNum w:abstractNumId="5" w15:restartNumberingAfterBreak="0">
+  <w:abstractNum w:abstractNumId="6" w15:restartNumberingAfterBreak="0">
     <w:nsid w:val="30B3791B"/>
     <w:multiLevelType w:val="hybridMultilevel"/>
     <w:tmpl w:val="C658B710"/>
@@ -4010,7 +6760,7 @@
       </w:pPr>
     </w:lvl>
   </w:abstractNum>
-  <w:abstractNum w:abstractNumId="6" w15:restartNumberingAfterBreak="0">
+  <w:abstractNum w:abstractNumId="7" w15:restartNumberingAfterBreak="0">
     <w:nsid w:val="48DC75BD"/>
     <w:multiLevelType w:val="hybridMultilevel"/>
     <w:tmpl w:val="BC4E7826"/>
@@ -4099,7 +6849,7 @@
       </w:pPr>
     </w:lvl>
   </w:abstractNum>
-  <w:abstractNum w:abstractNumId="7" w15:restartNumberingAfterBreak="0">
+  <w:abstractNum w:abstractNumId="8" w15:restartNumberingAfterBreak="0">
     <w:nsid w:val="66EB20AA"/>
     <w:multiLevelType w:val="hybridMultilevel"/>
     <w:tmpl w:val="F788D2BA"/>
@@ -4188,7 +6938,7 @@
       </w:pPr>
     </w:lvl>
   </w:abstractNum>
-  <w:abstractNum w:abstractNumId="8" w15:restartNumberingAfterBreak="0">
+  <w:abstractNum w:abstractNumId="9" w15:restartNumberingAfterBreak="0">
     <w:nsid w:val="67BD152F"/>
     <w:multiLevelType w:val="hybridMultilevel"/>
     <w:tmpl w:val="BD3C4A04"/>
@@ -4301,7 +7051,7 @@
       </w:rPr>
     </w:lvl>
   </w:abstractNum>
-  <w:abstractNum w:abstractNumId="9" w15:restartNumberingAfterBreak="0">
+  <w:abstractNum w:abstractNumId="10" w15:restartNumberingAfterBreak="0">
     <w:nsid w:val="6AE653B0"/>
     <w:multiLevelType w:val="hybridMultilevel"/>
     <w:tmpl w:val="F788D2BA"/>
@@ -4390,7 +7140,7 @@
       </w:pPr>
     </w:lvl>
   </w:abstractNum>
-  <w:abstractNum w:abstractNumId="10" w15:restartNumberingAfterBreak="0">
+  <w:abstractNum w:abstractNumId="11" w15:restartNumberingAfterBreak="0">
     <w:nsid w:val="71906DF7"/>
     <w:multiLevelType w:val="hybridMultilevel"/>
     <w:tmpl w:val="C658B710"/>
@@ -4479,7 +7229,120 @@
       </w:pPr>
     </w:lvl>
   </w:abstractNum>
-  <w:abstractNum w:abstractNumId="11" w15:restartNumberingAfterBreak="0">
+  <w:abstractNum w:abstractNumId="12" w15:restartNumberingAfterBreak="0">
+    <w:nsid w:val="73321741"/>
+    <w:multiLevelType w:val="hybridMultilevel"/>
+    <w:tmpl w:val="9606FD22"/>
+    <w:lvl w:ilvl="0" w:tplc="56EAD25E">
+      <w:start w:val="1"/>
+      <w:numFmt w:val="bullet"/>
+      <w:lvlText w:val="-"/>
+      <w:lvlJc w:val="left"/>
+      <w:pPr>
+        <w:ind w:left="720" w:hanging="360"/>
+      </w:pPr>
+      <w:rPr>
+        <w:rFonts w:ascii="Times New Roman" w:eastAsiaTheme="minorEastAsia" w:hAnsi="Times New Roman" w:cs="Times New Roman" w:hint="default"/>
+      </w:rPr>
+    </w:lvl>
+    <w:lvl w:ilvl="1" w:tplc="04090003" w:tentative="1">
+      <w:start w:val="1"/>
+      <w:numFmt w:val="bullet"/>
+      <w:lvlText w:val="o"/>
+      <w:lvlJc w:val="left"/>
+      <w:pPr>
+        <w:ind w:left="1440" w:hanging="360"/>
+      </w:pPr>
+      <w:rPr>
+        <w:rFonts w:ascii="Courier New" w:hAnsi="Courier New" w:cs="Courier New" w:hint="default"/>
+      </w:rPr>
+    </w:lvl>
+    <w:lvl w:ilvl="2" w:tplc="04090005" w:tentative="1">
+      <w:start w:val="1"/>
+      <w:numFmt w:val="bullet"/>
+      <w:lvlText w:val=""/>
+      <w:lvlJc w:val="left"/>
+      <w:pPr>
+        <w:ind w:left="2160" w:hanging="360"/>
+      </w:pPr>
+      <w:rPr>
+        <w:rFonts w:ascii="Wingdings" w:hAnsi="Wingdings" w:hint="default"/>
+      </w:rPr>
+    </w:lvl>
+    <w:lvl w:ilvl="3" w:tplc="04090001" w:tentative="1">
+      <w:start w:val="1"/>
+      <w:numFmt w:val="bullet"/>
+      <w:lvlText w:val=""/>
+      <w:lvlJc w:val="left"/>
+      <w:pPr>
+        <w:ind w:left="2880" w:hanging="360"/>
+      </w:pPr>
+      <w:rPr>
+        <w:rFonts w:ascii="Symbol" w:hAnsi="Symbol" w:hint="default"/>
+      </w:rPr>
+    </w:lvl>
+    <w:lvl w:ilvl="4" w:tplc="04090003" w:tentative="1">
+      <w:start w:val="1"/>
+      <w:numFmt w:val="bullet"/>
+      <w:lvlText w:val="o"/>
+      <w:lvlJc w:val="left"/>
+      <w:pPr>
+        <w:ind w:left="3600" w:hanging="360"/>
+      </w:pPr>
+      <w:rPr>
+        <w:rFonts w:ascii="Courier New" w:hAnsi="Courier New" w:cs="Courier New" w:hint="default"/>
+      </w:rPr>
+    </w:lvl>
+    <w:lvl w:ilvl="5" w:tplc="04090005" w:tentative="1">
+      <w:start w:val="1"/>
+      <w:numFmt w:val="bullet"/>
+      <w:lvlText w:val=""/>
+      <w:lvlJc w:val="left"/>
+      <w:pPr>
+        <w:ind w:left="4320" w:hanging="360"/>
+      </w:pPr>
+      <w:rPr>
+        <w:rFonts w:ascii="Wingdings" w:hAnsi="Wingdings" w:hint="default"/>
+      </w:rPr>
+    </w:lvl>
+    <w:lvl w:ilvl="6" w:tplc="04090001" w:tentative="1">
+      <w:start w:val="1"/>
+      <w:numFmt w:val="bullet"/>
+      <w:lvlText w:val=""/>
+      <w:lvlJc w:val="left"/>
+      <w:pPr>
+        <w:ind w:left="5040" w:hanging="360"/>
+      </w:pPr>
+      <w:rPr>
+        <w:rFonts w:ascii="Symbol" w:hAnsi="Symbol" w:hint="default"/>
+      </w:rPr>
+    </w:lvl>
+    <w:lvl w:ilvl="7" w:tplc="04090003" w:tentative="1">
+      <w:start w:val="1"/>
+      <w:numFmt w:val="bullet"/>
+      <w:lvlText w:val="o"/>
+      <w:lvlJc w:val="left"/>
+      <w:pPr>
+        <w:ind w:left="5760" w:hanging="360"/>
+      </w:pPr>
+      <w:rPr>
+        <w:rFonts w:ascii="Courier New" w:hAnsi="Courier New" w:cs="Courier New" w:hint="default"/>
+      </w:rPr>
+    </w:lvl>
+    <w:lvl w:ilvl="8" w:tplc="04090005" w:tentative="1">
+      <w:start w:val="1"/>
+      <w:numFmt w:val="bullet"/>
+      <w:lvlText w:val=""/>
+      <w:lvlJc w:val="left"/>
+      <w:pPr>
+        <w:ind w:left="6480" w:hanging="360"/>
+      </w:pPr>
+      <w:rPr>
+        <w:rFonts w:ascii="Wingdings" w:hAnsi="Wingdings" w:hint="default"/>
+      </w:rPr>
+    </w:lvl>
+  </w:abstractNum>
+  <w:abstractNum w:abstractNumId="13" w15:restartNumberingAfterBreak="0">
     <w:nsid w:val="7E4024B3"/>
     <w:multiLevelType w:val="hybridMultilevel"/>
     <w:tmpl w:val="C658B710"/>
@@ -4569,40 +7432,46 @@
     </w:lvl>
   </w:abstractNum>
   <w:num w:numId="1" w16cid:durableId="1953591896">
+    <w:abstractNumId w:val="5"/>
+  </w:num>
+  <w:num w:numId="2" w16cid:durableId="1984456550">
+    <w:abstractNumId w:val="9"/>
+  </w:num>
+  <w:num w:numId="3" w16cid:durableId="2136289001">
+    <w:abstractNumId w:val="2"/>
+  </w:num>
+  <w:num w:numId="4" w16cid:durableId="443616463">
+    <w:abstractNumId w:val="6"/>
+  </w:num>
+  <w:num w:numId="5" w16cid:durableId="1946111778">
     <w:abstractNumId w:val="4"/>
   </w:num>
-  <w:num w:numId="2" w16cid:durableId="1984456550">
-    <w:abstractNumId w:val="8"/>
-  </w:num>
-  <w:num w:numId="3" w16cid:durableId="2136289001">
-    <w:abstractNumId w:val="1"/>
-  </w:num>
-  <w:num w:numId="4" w16cid:durableId="443616463">
-    <w:abstractNumId w:val="5"/>
-  </w:num>
-  <w:num w:numId="5" w16cid:durableId="1946111778">
-    <w:abstractNumId w:val="3"/>
-  </w:num>
   <w:num w:numId="6" w16cid:durableId="783111326">
-    <w:abstractNumId w:val="10"/>
+    <w:abstractNumId w:val="11"/>
   </w:num>
   <w:num w:numId="7" w16cid:durableId="1160652589">
-    <w:abstractNumId w:val="11"/>
+    <w:abstractNumId w:val="13"/>
   </w:num>
   <w:num w:numId="8" w16cid:durableId="993801301">
-    <w:abstractNumId w:val="2"/>
+    <w:abstractNumId w:val="3"/>
   </w:num>
   <w:num w:numId="9" w16cid:durableId="1192108723">
     <w:abstractNumId w:val="0"/>
   </w:num>
   <w:num w:numId="10" w16cid:durableId="38284840">
-    <w:abstractNumId w:val="6"/>
+    <w:abstractNumId w:val="7"/>
   </w:num>
   <w:num w:numId="11" w16cid:durableId="1119683015">
-    <w:abstractNumId w:val="7"/>
+    <w:abstractNumId w:val="8"/>
   </w:num>
   <w:num w:numId="12" w16cid:durableId="1960909287">
-    <w:abstractNumId w:val="9"/>
+    <w:abstractNumId w:val="10"/>
+  </w:num>
+  <w:num w:numId="13" w16cid:durableId="1043482736">
+    <w:abstractNumId w:val="1"/>
+  </w:num>
+  <w:num w:numId="14" w16cid:durableId="217010314">
+    <w:abstractNumId w:val="12"/>
   </w:num>
 </w:numbering>
 </file>
@@ -4999,7 +7868,7 @@
   <w:style w:type="paragraph" w:default="1" w:styleId="Normal">
     <w:name w:val="Normal"/>
     <w:qFormat/>
-    <w:rsid w:val="00B23F41"/>
+    <w:rsid w:val="00C80B02"/>
     <w:rPr>
       <w:rFonts w:ascii="Times New Roman" w:hAnsi="Times New Roman" w:cs="Times New Roman"/>
     </w:rPr>

</xml_diff>